<commit_message>
fixes multiply and additional output
</commit_message>
<xml_diff>
--- a/Отчет 6 Арланова Анна.docx
+++ b/Отчет 6 Арланова Анна.docx
@@ -793,7 +793,7 @@
         <w:pStyle w:val="ad"/>
         <w:numPr>
           <w:ilvl w:val="0"/>
-          <w:numId w:val="29"/>
+          <w:numId w:val="9"/>
         </w:numPr>
       </w:pPr>
       <w:r>
@@ -852,7 +852,7 @@
         <w:pStyle w:val="ad"/>
         <w:numPr>
           <w:ilvl w:val="0"/>
-          <w:numId w:val="29"/>
+          <w:numId w:val="9"/>
         </w:numPr>
       </w:pPr>
       <w:proofErr w:type="gramStart"/>
@@ -895,7 +895,7 @@
         <w:pStyle w:val="ad"/>
         <w:numPr>
           <w:ilvl w:val="0"/>
-          <w:numId w:val="29"/>
+          <w:numId w:val="9"/>
         </w:numPr>
       </w:pPr>
       <w:r>
@@ -945,7 +945,7 @@
         <w:pStyle w:val="ad"/>
         <w:numPr>
           <w:ilvl w:val="0"/>
-          <w:numId w:val="29"/>
+          <w:numId w:val="9"/>
         </w:numPr>
       </w:pPr>
       <w:r>
@@ -966,7 +966,7 @@
         <w:pStyle w:val="ad"/>
         <w:numPr>
           <w:ilvl w:val="0"/>
-          <w:numId w:val="29"/>
+          <w:numId w:val="9"/>
         </w:numPr>
       </w:pPr>
       <w:r>
@@ -990,7 +990,7 @@
         <w:pStyle w:val="ad"/>
         <w:numPr>
           <w:ilvl w:val="0"/>
-          <w:numId w:val="29"/>
+          <w:numId w:val="9"/>
         </w:numPr>
       </w:pPr>
       <w:r>
@@ -1034,7 +1034,7 @@
         <w:pStyle w:val="ad"/>
         <w:numPr>
           <w:ilvl w:val="0"/>
-          <w:numId w:val="50"/>
+          <w:numId w:val="10"/>
         </w:numPr>
         <w:rPr>
           <w:rStyle w:val="code"/>
@@ -1087,7 +1087,7 @@
         <w:pStyle w:val="ad"/>
         <w:numPr>
           <w:ilvl w:val="0"/>
-          <w:numId w:val="50"/>
+          <w:numId w:val="10"/>
         </w:numPr>
         <w:rPr>
           <w:rStyle w:val="code"/>
@@ -1126,7 +1126,7 @@
         <w:pStyle w:val="ad"/>
         <w:numPr>
           <w:ilvl w:val="0"/>
-          <w:numId w:val="50"/>
+          <w:numId w:val="10"/>
         </w:numPr>
         <w:rPr>
           <w:rStyle w:val="code"/>
@@ -1168,7 +1168,7 @@
         <w:pStyle w:val="ad"/>
         <w:numPr>
           <w:ilvl w:val="0"/>
-          <w:numId w:val="50"/>
+          <w:numId w:val="10"/>
         </w:numPr>
         <w:rPr>
           <w:rStyle w:val="code"/>
@@ -1486,7 +1486,7 @@
         <w:pStyle w:val="21"/>
         <w:numPr>
           <w:ilvl w:val="1"/>
-          <w:numId w:val="8"/>
+          <w:numId w:val="1"/>
         </w:numPr>
         <w:rPr>
           <w:lang w:val="ru-RU"/>
@@ -1692,7 +1692,7 @@
         <w:pStyle w:val="21"/>
         <w:numPr>
           <w:ilvl w:val="1"/>
-          <w:numId w:val="8"/>
+          <w:numId w:val="1"/>
         </w:numPr>
         <w:rPr>
           <w:lang w:val="ru-RU"/>
@@ -2056,61 +2056,59 @@
       <w:pPr>
         <w:ind w:firstLine="0"/>
         <w:rPr>
+          <w:lang w:val="en-US" w:eastAsia="x-none"/>
+        </w:rPr>
+      </w:pPr>
+      <w:r>
+        <w:rPr>
           <w:lang w:eastAsia="x-none"/>
         </w:rPr>
-      </w:pPr>
+        <w:t>Создается текстовый файл, где пользователь сам может написать содержимое в несколько строк. Чтобы закончить вывод надо вести пустую строку.</w:t>
+      </w:r>
       <w:r>
         <w:rPr>
           <w:lang w:eastAsia="x-none"/>
         </w:rPr>
-        <w:t>Создается текстовый файл, где пользователь сам может написать содержимое в несколько строк. Чтобы закончить вывод надо вести пустую строку.</w:t>
+        <w:t xml:space="preserve"> </w:t>
       </w:r>
       <w:r>
         <w:rPr>
           <w:lang w:eastAsia="x-none"/>
         </w:rPr>
-        <w:t xml:space="preserve"> </w:t>
+        <w:t>Выводится информация, куда с</w:t>
       </w:r>
       <w:r>
         <w:rPr>
           <w:lang w:eastAsia="x-none"/>
         </w:rPr>
-        <w:t>Выводится информация, куда с</w:t>
+        <w:t>о</w:t>
       </w:r>
       <w:r>
         <w:rPr>
           <w:lang w:eastAsia="x-none"/>
         </w:rPr>
-        <w:t>о</w:t>
+        <w:t>хранился файл. Далее от пользователя запрашивается целое число, длина строки.</w:t>
       </w:r>
       <w:r>
         <w:rPr>
           <w:lang w:eastAsia="x-none"/>
         </w:rPr>
-        <w:t>хранился файл. Далее от пользователя запрашивается целое число, длина строки.</w:t>
-      </w:r>
+        <w:t xml:space="preserve"> Создается другой текстовый файл, куда по итогу записываются строки </w:t>
+      </w:r>
+      <w:proofErr w:type="gramStart"/>
       <w:r>
         <w:rPr>
           <w:lang w:eastAsia="x-none"/>
         </w:rPr>
-        <w:t xml:space="preserve"> Создается другой текстовый файл, куда по итогу записываются строки </w:t>
-      </w:r>
-      <w:proofErr w:type="gramStart"/>
+        <w:t>с</w:t>
+      </w:r>
+      <w:proofErr w:type="gramEnd"/>
       <w:r>
         <w:rPr>
           <w:lang w:eastAsia="x-none"/>
         </w:rPr>
-        <w:t>с</w:t>
-      </w:r>
-      <w:proofErr w:type="gramEnd"/>
-      <w:r>
-        <w:rPr>
-          <w:lang w:eastAsia="x-none"/>
-        </w:rPr>
         <w:t xml:space="preserve"> длинной, совпадающие тому, что вел пользователь. Выводится информация, где был создан новый файл.</w:t>
       </w:r>
-      <w:bookmarkStart w:id="3" w:name="_GoBack"/>
-      <w:bookmarkEnd w:id="3"/>
     </w:p>
     <w:p>
       <w:pPr>
@@ -2124,17 +2122,1528 @@
         <w:t>Тестирование</w:t>
       </w:r>
       <w:bookmarkEnd w:id="2"/>
+    </w:p>
+    <w:p>
+      <w:pPr>
+        <w:pStyle w:val="picture"/>
+      </w:pPr>
+      <w:r>
+        <w:drawing>
+          <wp:inline distT="0" distB="0" distL="0" distR="0" wp14:anchorId="44447D46" wp14:editId="1286CECF">
+            <wp:extent cx="6120130" cy="2658647"/>
+            <wp:effectExtent l="0" t="0" r="0" b="8890"/>
+            <wp:docPr id="30" name="Рисунок 30"/>
+            <wp:cNvGraphicFramePr>
+              <a:graphicFrameLocks xmlns:a="http://schemas.openxmlformats.org/drawingml/2006/main" noChangeAspect="1"/>
+            </wp:cNvGraphicFramePr>
+            <a:graphic xmlns:a="http://schemas.openxmlformats.org/drawingml/2006/main">
+              <a:graphicData uri="http://schemas.openxmlformats.org/drawingml/2006/picture">
+                <pic:pic xmlns:pic="http://schemas.openxmlformats.org/drawingml/2006/picture">
+                  <pic:nvPicPr>
+                    <pic:cNvPr id="0" name=""/>
+                    <pic:cNvPicPr/>
+                  </pic:nvPicPr>
+                  <pic:blipFill>
+                    <a:blip r:embed="rId7"/>
+                    <a:stretch>
+                      <a:fillRect/>
+                    </a:stretch>
+                  </pic:blipFill>
+                  <pic:spPr>
+                    <a:xfrm>
+                      <a:off x="0" y="0"/>
+                      <a:ext cx="6120130" cy="2658647"/>
+                    </a:xfrm>
+                    <a:prstGeom prst="rect">
+                      <a:avLst/>
+                    </a:prstGeom>
+                  </pic:spPr>
+                </pic:pic>
+              </a:graphicData>
+            </a:graphic>
+          </wp:inline>
+        </w:drawing>
+      </w:r>
     </w:p>
     <w:p>
       <w:pPr>
         <w:pStyle w:val="21"/>
         <w:numPr>
           <w:ilvl w:val="1"/>
-          <w:numId w:val="8"/>
+          <w:numId w:val="11"/>
         </w:numPr>
-      </w:pPr>
-      <w:r>
-        <w:t>Добавить к каждой строке заданный символ в начало</w:t>
+        <w:rPr>
+          <w:lang w:val="ru-RU"/>
+        </w:rPr>
+      </w:pPr>
+      <w:r>
+        <w:t>Создание бинарного файла</w:t>
+      </w:r>
+    </w:p>
+    <w:p>
+      <w:pPr>
+        <w:pStyle w:val="picture"/>
+        <w:rPr>
+          <w:lang w:val="ru-RU"/>
+        </w:rPr>
+      </w:pPr>
+      <w:r>
+        <w:drawing>
+          <wp:inline distT="0" distB="0" distL="0" distR="0" wp14:anchorId="4312F4D5" wp14:editId="49476386">
+            <wp:extent cx="6120130" cy="876109"/>
+            <wp:effectExtent l="0" t="0" r="0" b="635"/>
+            <wp:docPr id="1" name="Рисунок 1"/>
+            <wp:cNvGraphicFramePr>
+              <a:graphicFrameLocks xmlns:a="http://schemas.openxmlformats.org/drawingml/2006/main" noChangeAspect="1"/>
+            </wp:cNvGraphicFramePr>
+            <a:graphic xmlns:a="http://schemas.openxmlformats.org/drawingml/2006/main">
+              <a:graphicData uri="http://schemas.openxmlformats.org/drawingml/2006/picture">
+                <pic:pic xmlns:pic="http://schemas.openxmlformats.org/drawingml/2006/picture">
+                  <pic:nvPicPr>
+                    <pic:cNvPr id="0" name=""/>
+                    <pic:cNvPicPr/>
+                  </pic:nvPicPr>
+                  <pic:blipFill>
+                    <a:blip r:embed="rId8"/>
+                    <a:stretch>
+                      <a:fillRect/>
+                    </a:stretch>
+                  </pic:blipFill>
+                  <pic:spPr>
+                    <a:xfrm>
+                      <a:off x="0" y="0"/>
+                      <a:ext cx="6120130" cy="876109"/>
+                    </a:xfrm>
+                    <a:prstGeom prst="rect">
+                      <a:avLst/>
+                    </a:prstGeom>
+                  </pic:spPr>
+                </pic:pic>
+              </a:graphicData>
+            </a:graphic>
+          </wp:inline>
+        </w:drawing>
+      </w:r>
+    </w:p>
+    <w:p>
+      <w:pPr>
+        <w:pStyle w:val="picture-title"/>
+      </w:pPr>
+      <w:r>
+        <w:t>1 тест</w:t>
+      </w:r>
+    </w:p>
+    <w:p>
+      <w:pPr>
+        <w:pStyle w:val="picture"/>
+        <w:rPr>
+          <w:lang w:val="ru-RU"/>
+        </w:rPr>
+      </w:pPr>
+      <w:bookmarkStart w:id="3" w:name="_GoBack"/>
+      <w:r>
+        <w:drawing>
+          <wp:inline distT="0" distB="0" distL="0" distR="0" wp14:anchorId="4F464C7C" wp14:editId="56F11FA4">
+            <wp:extent cx="6120130" cy="1465446"/>
+            <wp:effectExtent l="0" t="0" r="0" b="1905"/>
+            <wp:docPr id="2" name="Рисунок 2"/>
+            <wp:cNvGraphicFramePr>
+              <a:graphicFrameLocks xmlns:a="http://schemas.openxmlformats.org/drawingml/2006/main" noChangeAspect="1"/>
+            </wp:cNvGraphicFramePr>
+            <a:graphic xmlns:a="http://schemas.openxmlformats.org/drawingml/2006/main">
+              <a:graphicData uri="http://schemas.openxmlformats.org/drawingml/2006/picture">
+                <pic:pic xmlns:pic="http://schemas.openxmlformats.org/drawingml/2006/picture">
+                  <pic:nvPicPr>
+                    <pic:cNvPr id="0" name=""/>
+                    <pic:cNvPicPr/>
+                  </pic:nvPicPr>
+                  <pic:blipFill>
+                    <a:blip r:embed="rId9"/>
+                    <a:stretch>
+                      <a:fillRect/>
+                    </a:stretch>
+                  </pic:blipFill>
+                  <pic:spPr>
+                    <a:xfrm>
+                      <a:off x="0" y="0"/>
+                      <a:ext cx="6120130" cy="1465446"/>
+                    </a:xfrm>
+                    <a:prstGeom prst="rect">
+                      <a:avLst/>
+                    </a:prstGeom>
+                  </pic:spPr>
+                </pic:pic>
+              </a:graphicData>
+            </a:graphic>
+          </wp:inline>
+        </w:drawing>
+      </w:r>
+      <w:bookmarkEnd w:id="3"/>
+    </w:p>
+    <w:p>
+      <w:pPr>
+        <w:pStyle w:val="picture-title"/>
+      </w:pPr>
+      <w:r>
+        <w:t>2 тест</w:t>
+      </w:r>
+    </w:p>
+    <w:p>
+      <w:pPr>
+        <w:pStyle w:val="picture"/>
+        <w:rPr>
+          <w:lang w:val="ru-RU"/>
+        </w:rPr>
+      </w:pPr>
+      <w:r>
+        <w:drawing>
+          <wp:inline distT="0" distB="0" distL="0" distR="0" wp14:anchorId="6D9ACDDE" wp14:editId="66D8A041">
+            <wp:extent cx="6120130" cy="1238680"/>
+            <wp:effectExtent l="0" t="0" r="0" b="0"/>
+            <wp:docPr id="4" name="Рисунок 4"/>
+            <wp:cNvGraphicFramePr>
+              <a:graphicFrameLocks xmlns:a="http://schemas.openxmlformats.org/drawingml/2006/main" noChangeAspect="1"/>
+            </wp:cNvGraphicFramePr>
+            <a:graphic xmlns:a="http://schemas.openxmlformats.org/drawingml/2006/main">
+              <a:graphicData uri="http://schemas.openxmlformats.org/drawingml/2006/picture">
+                <pic:pic xmlns:pic="http://schemas.openxmlformats.org/drawingml/2006/picture">
+                  <pic:nvPicPr>
+                    <pic:cNvPr id="0" name=""/>
+                    <pic:cNvPicPr/>
+                  </pic:nvPicPr>
+                  <pic:blipFill>
+                    <a:blip r:embed="rId10"/>
+                    <a:stretch>
+                      <a:fillRect/>
+                    </a:stretch>
+                  </pic:blipFill>
+                  <pic:spPr>
+                    <a:xfrm>
+                      <a:off x="0" y="0"/>
+                      <a:ext cx="6120130" cy="1238680"/>
+                    </a:xfrm>
+                    <a:prstGeom prst="rect">
+                      <a:avLst/>
+                    </a:prstGeom>
+                  </pic:spPr>
+                </pic:pic>
+              </a:graphicData>
+            </a:graphic>
+          </wp:inline>
+        </w:drawing>
+      </w:r>
+    </w:p>
+    <w:p>
+      <w:pPr>
+        <w:pStyle w:val="picture-title"/>
+        <w:rPr>
+          <w:lang w:val="en-US"/>
+        </w:rPr>
+      </w:pPr>
+      <w:r>
+        <w:t>3 тест</w:t>
+      </w:r>
+    </w:p>
+    <w:p>
+      <w:pPr>
+        <w:pStyle w:val="21"/>
+        <w:numPr>
+          <w:ilvl w:val="1"/>
+          <w:numId w:val="1"/>
+        </w:numPr>
+        <w:rPr>
+          <w:lang w:val="en-US"/>
+        </w:rPr>
+      </w:pPr>
+      <w:r>
+        <w:rPr>
+          <w:lang w:val="ru-RU"/>
+        </w:rPr>
+        <w:lastRenderedPageBreak/>
+        <w:t>П</w:t>
+      </w:r>
+      <w:proofErr w:type="spellStart"/>
+      <w:r>
+        <w:t>роизведение</w:t>
+      </w:r>
+      <w:proofErr w:type="spellEnd"/>
+      <w:r>
+        <w:t xml:space="preserve"> нечетных отрицательных компонент файла</w:t>
+      </w:r>
+    </w:p>
+    <w:p>
+      <w:pPr>
+        <w:pStyle w:val="picture"/>
+      </w:pPr>
+      <w:r>
+        <w:drawing>
+          <wp:inline distT="0" distB="0" distL="0" distR="0" wp14:anchorId="22A898A1" wp14:editId="38F41BC6">
+            <wp:extent cx="6120130" cy="1051710"/>
+            <wp:effectExtent l="0" t="0" r="0" b="0"/>
+            <wp:docPr id="5" name="Рисунок 5"/>
+            <wp:cNvGraphicFramePr>
+              <a:graphicFrameLocks xmlns:a="http://schemas.openxmlformats.org/drawingml/2006/main" noChangeAspect="1"/>
+            </wp:cNvGraphicFramePr>
+            <a:graphic xmlns:a="http://schemas.openxmlformats.org/drawingml/2006/main">
+              <a:graphicData uri="http://schemas.openxmlformats.org/drawingml/2006/picture">
+                <pic:pic xmlns:pic="http://schemas.openxmlformats.org/drawingml/2006/picture">
+                  <pic:nvPicPr>
+                    <pic:cNvPr id="0" name=""/>
+                    <pic:cNvPicPr/>
+                  </pic:nvPicPr>
+                  <pic:blipFill>
+                    <a:blip r:embed="rId11"/>
+                    <a:stretch>
+                      <a:fillRect/>
+                    </a:stretch>
+                  </pic:blipFill>
+                  <pic:spPr>
+                    <a:xfrm>
+                      <a:off x="0" y="0"/>
+                      <a:ext cx="6120130" cy="1051710"/>
+                    </a:xfrm>
+                    <a:prstGeom prst="rect">
+                      <a:avLst/>
+                    </a:prstGeom>
+                  </pic:spPr>
+                </pic:pic>
+              </a:graphicData>
+            </a:graphic>
+          </wp:inline>
+        </w:drawing>
+      </w:r>
+    </w:p>
+    <w:p>
+      <w:pPr>
+        <w:pStyle w:val="picture-title"/>
+      </w:pPr>
+      <w:r>
+        <w:rPr>
+          <w:lang w:val="en-US"/>
+        </w:rPr>
+        <w:t xml:space="preserve">1 </w:t>
+      </w:r>
+      <w:r>
+        <w:t>тест</w:t>
+      </w:r>
+    </w:p>
+    <w:p>
+      <w:pPr>
+        <w:pStyle w:val="picture"/>
+        <w:rPr>
+          <w:lang w:val="ru-RU"/>
+        </w:rPr>
+      </w:pPr>
+      <w:r>
+        <w:drawing>
+          <wp:inline distT="0" distB="0" distL="0" distR="0" wp14:anchorId="1EBB5D59" wp14:editId="14F8DDC0">
+            <wp:extent cx="6120130" cy="1179936"/>
+            <wp:effectExtent l="0" t="0" r="0" b="1270"/>
+            <wp:docPr id="6" name="Рисунок 6"/>
+            <wp:cNvGraphicFramePr>
+              <a:graphicFrameLocks xmlns:a="http://schemas.openxmlformats.org/drawingml/2006/main" noChangeAspect="1"/>
+            </wp:cNvGraphicFramePr>
+            <a:graphic xmlns:a="http://schemas.openxmlformats.org/drawingml/2006/main">
+              <a:graphicData uri="http://schemas.openxmlformats.org/drawingml/2006/picture">
+                <pic:pic xmlns:pic="http://schemas.openxmlformats.org/drawingml/2006/picture">
+                  <pic:nvPicPr>
+                    <pic:cNvPr id="0" name=""/>
+                    <pic:cNvPicPr/>
+                  </pic:nvPicPr>
+                  <pic:blipFill>
+                    <a:blip r:embed="rId12"/>
+                    <a:stretch>
+                      <a:fillRect/>
+                    </a:stretch>
+                  </pic:blipFill>
+                  <pic:spPr>
+                    <a:xfrm>
+                      <a:off x="0" y="0"/>
+                      <a:ext cx="6120130" cy="1179936"/>
+                    </a:xfrm>
+                    <a:prstGeom prst="rect">
+                      <a:avLst/>
+                    </a:prstGeom>
+                  </pic:spPr>
+                </pic:pic>
+              </a:graphicData>
+            </a:graphic>
+          </wp:inline>
+        </w:drawing>
+      </w:r>
+    </w:p>
+    <w:p>
+      <w:pPr>
+        <w:pStyle w:val="picture-title"/>
+      </w:pPr>
+      <w:r>
+        <w:t>2 тест</w:t>
+      </w:r>
+    </w:p>
+    <w:p>
+      <w:pPr>
+        <w:pStyle w:val="picture"/>
+        <w:rPr>
+          <w:lang w:val="ru-RU"/>
+        </w:rPr>
+      </w:pPr>
+      <w:r>
+        <w:drawing>
+          <wp:inline distT="0" distB="0" distL="0" distR="0" wp14:anchorId="714958BE" wp14:editId="25DE5F8B">
+            <wp:extent cx="6120130" cy="1128140"/>
+            <wp:effectExtent l="0" t="0" r="0" b="0"/>
+            <wp:docPr id="7" name="Рисунок 7"/>
+            <wp:cNvGraphicFramePr>
+              <a:graphicFrameLocks xmlns:a="http://schemas.openxmlformats.org/drawingml/2006/main" noChangeAspect="1"/>
+            </wp:cNvGraphicFramePr>
+            <a:graphic xmlns:a="http://schemas.openxmlformats.org/drawingml/2006/main">
+              <a:graphicData uri="http://schemas.openxmlformats.org/drawingml/2006/picture">
+                <pic:pic xmlns:pic="http://schemas.openxmlformats.org/drawingml/2006/picture">
+                  <pic:nvPicPr>
+                    <pic:cNvPr id="0" name=""/>
+                    <pic:cNvPicPr/>
+                  </pic:nvPicPr>
+                  <pic:blipFill>
+                    <a:blip r:embed="rId13"/>
+                    <a:stretch>
+                      <a:fillRect/>
+                    </a:stretch>
+                  </pic:blipFill>
+                  <pic:spPr>
+                    <a:xfrm>
+                      <a:off x="0" y="0"/>
+                      <a:ext cx="6120130" cy="1128140"/>
+                    </a:xfrm>
+                    <a:prstGeom prst="rect">
+                      <a:avLst/>
+                    </a:prstGeom>
+                  </pic:spPr>
+                </pic:pic>
+              </a:graphicData>
+            </a:graphic>
+          </wp:inline>
+        </w:drawing>
+      </w:r>
+    </w:p>
+    <w:p>
+      <w:pPr>
+        <w:pStyle w:val="picture-title"/>
+      </w:pPr>
+      <w:r>
+        <w:t>3 тест</w:t>
+      </w:r>
+    </w:p>
+    <w:p>
+      <w:pPr>
+        <w:pStyle w:val="21"/>
+        <w:numPr>
+          <w:ilvl w:val="1"/>
+          <w:numId w:val="1"/>
+        </w:numPr>
+        <w:rPr>
+          <w:lang w:val="ru-RU"/>
+        </w:rPr>
+      </w:pPr>
+      <w:r>
+        <w:lastRenderedPageBreak/>
+        <w:t>Поменять местами в каждом столбце минимальный и максимальный элементы</w:t>
+      </w:r>
+    </w:p>
+    <w:p>
+      <w:pPr>
+        <w:pStyle w:val="picture"/>
+        <w:rPr>
+          <w:lang w:val="ru-RU"/>
+        </w:rPr>
+      </w:pPr>
+      <w:r>
+        <w:drawing>
+          <wp:inline distT="0" distB="0" distL="0" distR="0" wp14:anchorId="55A357BD" wp14:editId="7669C70C">
+            <wp:extent cx="6120130" cy="3845531"/>
+            <wp:effectExtent l="0" t="0" r="0" b="3175"/>
+            <wp:docPr id="8" name="Рисунок 8"/>
+            <wp:cNvGraphicFramePr>
+              <a:graphicFrameLocks xmlns:a="http://schemas.openxmlformats.org/drawingml/2006/main" noChangeAspect="1"/>
+            </wp:cNvGraphicFramePr>
+            <a:graphic xmlns:a="http://schemas.openxmlformats.org/drawingml/2006/main">
+              <a:graphicData uri="http://schemas.openxmlformats.org/drawingml/2006/picture">
+                <pic:pic xmlns:pic="http://schemas.openxmlformats.org/drawingml/2006/picture">
+                  <pic:nvPicPr>
+                    <pic:cNvPr id="0" name=""/>
+                    <pic:cNvPicPr/>
+                  </pic:nvPicPr>
+                  <pic:blipFill>
+                    <a:blip r:embed="rId14"/>
+                    <a:stretch>
+                      <a:fillRect/>
+                    </a:stretch>
+                  </pic:blipFill>
+                  <pic:spPr>
+                    <a:xfrm>
+                      <a:off x="0" y="0"/>
+                      <a:ext cx="6120130" cy="3845531"/>
+                    </a:xfrm>
+                    <a:prstGeom prst="rect">
+                      <a:avLst/>
+                    </a:prstGeom>
+                  </pic:spPr>
+                </pic:pic>
+              </a:graphicData>
+            </a:graphic>
+          </wp:inline>
+        </w:drawing>
+      </w:r>
+    </w:p>
+    <w:p>
+      <w:pPr>
+        <w:pStyle w:val="picture-title"/>
+      </w:pPr>
+      <w:r>
+        <w:t>1 тест</w:t>
+      </w:r>
+    </w:p>
+    <w:p>
+      <w:pPr>
+        <w:pStyle w:val="picture"/>
+        <w:rPr>
+          <w:lang w:val="ru-RU"/>
+        </w:rPr>
+      </w:pPr>
+      <w:r>
+        <w:drawing>
+          <wp:inline distT="0" distB="0" distL="0" distR="0" wp14:anchorId="036A7183" wp14:editId="25914F43">
+            <wp:extent cx="6120130" cy="2446410"/>
+            <wp:effectExtent l="0" t="0" r="0" b="0"/>
+            <wp:docPr id="9" name="Рисунок 9"/>
+            <wp:cNvGraphicFramePr>
+              <a:graphicFrameLocks xmlns:a="http://schemas.openxmlformats.org/drawingml/2006/main" noChangeAspect="1"/>
+            </wp:cNvGraphicFramePr>
+            <a:graphic xmlns:a="http://schemas.openxmlformats.org/drawingml/2006/main">
+              <a:graphicData uri="http://schemas.openxmlformats.org/drawingml/2006/picture">
+                <pic:pic xmlns:pic="http://schemas.openxmlformats.org/drawingml/2006/picture">
+                  <pic:nvPicPr>
+                    <pic:cNvPr id="0" name=""/>
+                    <pic:cNvPicPr/>
+                  </pic:nvPicPr>
+                  <pic:blipFill>
+                    <a:blip r:embed="rId15"/>
+                    <a:stretch>
+                      <a:fillRect/>
+                    </a:stretch>
+                  </pic:blipFill>
+                  <pic:spPr>
+                    <a:xfrm>
+                      <a:off x="0" y="0"/>
+                      <a:ext cx="6120130" cy="2446410"/>
+                    </a:xfrm>
+                    <a:prstGeom prst="rect">
+                      <a:avLst/>
+                    </a:prstGeom>
+                  </pic:spPr>
+                </pic:pic>
+              </a:graphicData>
+            </a:graphic>
+          </wp:inline>
+        </w:drawing>
+      </w:r>
+    </w:p>
+    <w:p>
+      <w:pPr>
+        <w:pStyle w:val="picture-title"/>
+      </w:pPr>
+      <w:r>
+        <w:t>2 тест</w:t>
+      </w:r>
+    </w:p>
+    <w:p>
+      <w:pPr>
+        <w:pStyle w:val="picture"/>
+        <w:rPr>
+          <w:lang w:val="ru-RU"/>
+        </w:rPr>
+      </w:pPr>
+      <w:r>
+        <w:lastRenderedPageBreak/>
+        <w:drawing>
+          <wp:inline distT="0" distB="0" distL="0" distR="0" wp14:anchorId="0A3B980C" wp14:editId="2B44C22D">
+            <wp:extent cx="6120130" cy="2067415"/>
+            <wp:effectExtent l="0" t="0" r="0" b="9525"/>
+            <wp:docPr id="10" name="Рисунок 10"/>
+            <wp:cNvGraphicFramePr>
+              <a:graphicFrameLocks xmlns:a="http://schemas.openxmlformats.org/drawingml/2006/main" noChangeAspect="1"/>
+            </wp:cNvGraphicFramePr>
+            <a:graphic xmlns:a="http://schemas.openxmlformats.org/drawingml/2006/main">
+              <a:graphicData uri="http://schemas.openxmlformats.org/drawingml/2006/picture">
+                <pic:pic xmlns:pic="http://schemas.openxmlformats.org/drawingml/2006/picture">
+                  <pic:nvPicPr>
+                    <pic:cNvPr id="0" name=""/>
+                    <pic:cNvPicPr/>
+                  </pic:nvPicPr>
+                  <pic:blipFill>
+                    <a:blip r:embed="rId16"/>
+                    <a:stretch>
+                      <a:fillRect/>
+                    </a:stretch>
+                  </pic:blipFill>
+                  <pic:spPr>
+                    <a:xfrm>
+                      <a:off x="0" y="0"/>
+                      <a:ext cx="6120130" cy="2067415"/>
+                    </a:xfrm>
+                    <a:prstGeom prst="rect">
+                      <a:avLst/>
+                    </a:prstGeom>
+                  </pic:spPr>
+                </pic:pic>
+              </a:graphicData>
+            </a:graphic>
+          </wp:inline>
+        </w:drawing>
+      </w:r>
+    </w:p>
+    <w:p>
+      <w:pPr>
+        <w:pStyle w:val="picture-title"/>
+      </w:pPr>
+      <w:r>
+        <w:t>3 тест</w:t>
+      </w:r>
+    </w:p>
+    <w:p>
+      <w:pPr>
+        <w:pStyle w:val="picture"/>
+        <w:rPr>
+          <w:lang w:val="ru-RU"/>
+        </w:rPr>
+      </w:pPr>
+      <w:r>
+        <w:drawing>
+          <wp:inline distT="0" distB="0" distL="0" distR="0" wp14:anchorId="1E2E33B3" wp14:editId="6D821930">
+            <wp:extent cx="6120130" cy="3109018"/>
+            <wp:effectExtent l="0" t="0" r="0" b="0"/>
+            <wp:docPr id="12" name="Рисунок 12"/>
+            <wp:cNvGraphicFramePr>
+              <a:graphicFrameLocks xmlns:a="http://schemas.openxmlformats.org/drawingml/2006/main" noChangeAspect="1"/>
+            </wp:cNvGraphicFramePr>
+            <a:graphic xmlns:a="http://schemas.openxmlformats.org/drawingml/2006/main">
+              <a:graphicData uri="http://schemas.openxmlformats.org/drawingml/2006/picture">
+                <pic:pic xmlns:pic="http://schemas.openxmlformats.org/drawingml/2006/picture">
+                  <pic:nvPicPr>
+                    <pic:cNvPr id="0" name=""/>
+                    <pic:cNvPicPr/>
+                  </pic:nvPicPr>
+                  <pic:blipFill>
+                    <a:blip r:embed="rId17"/>
+                    <a:stretch>
+                      <a:fillRect/>
+                    </a:stretch>
+                  </pic:blipFill>
+                  <pic:spPr>
+                    <a:xfrm>
+                      <a:off x="0" y="0"/>
+                      <a:ext cx="6120130" cy="3109018"/>
+                    </a:xfrm>
+                    <a:prstGeom prst="rect">
+                      <a:avLst/>
+                    </a:prstGeom>
+                  </pic:spPr>
+                </pic:pic>
+              </a:graphicData>
+            </a:graphic>
+          </wp:inline>
+        </w:drawing>
+      </w:r>
+    </w:p>
+    <w:p>
+      <w:pPr>
+        <w:pStyle w:val="picture-title"/>
+      </w:pPr>
+      <w:r>
+        <w:t>4 тест</w:t>
+      </w:r>
+    </w:p>
+    <w:p>
+      <w:pPr>
+        <w:pStyle w:val="picture"/>
+        <w:rPr>
+          <w:lang w:val="ru-RU"/>
+        </w:rPr>
+      </w:pPr>
+      <w:r>
+        <w:lastRenderedPageBreak/>
+        <w:drawing>
+          <wp:inline distT="0" distB="0" distL="0" distR="0" wp14:anchorId="2B79246F" wp14:editId="6177779F">
+            <wp:extent cx="6120130" cy="5406989"/>
+            <wp:effectExtent l="0" t="0" r="0" b="3810"/>
+            <wp:docPr id="14" name="Рисунок 14"/>
+            <wp:cNvGraphicFramePr>
+              <a:graphicFrameLocks xmlns:a="http://schemas.openxmlformats.org/drawingml/2006/main" noChangeAspect="1"/>
+            </wp:cNvGraphicFramePr>
+            <a:graphic xmlns:a="http://schemas.openxmlformats.org/drawingml/2006/main">
+              <a:graphicData uri="http://schemas.openxmlformats.org/drawingml/2006/picture">
+                <pic:pic xmlns:pic="http://schemas.openxmlformats.org/drawingml/2006/picture">
+                  <pic:nvPicPr>
+                    <pic:cNvPr id="0" name=""/>
+                    <pic:cNvPicPr/>
+                  </pic:nvPicPr>
+                  <pic:blipFill>
+                    <a:blip r:embed="rId18"/>
+                    <a:stretch>
+                      <a:fillRect/>
+                    </a:stretch>
+                  </pic:blipFill>
+                  <pic:spPr>
+                    <a:xfrm>
+                      <a:off x="0" y="0"/>
+                      <a:ext cx="6120130" cy="5406989"/>
+                    </a:xfrm>
+                    <a:prstGeom prst="rect">
+                      <a:avLst/>
+                    </a:prstGeom>
+                  </pic:spPr>
+                </pic:pic>
+              </a:graphicData>
+            </a:graphic>
+          </wp:inline>
+        </w:drawing>
+      </w:r>
+    </w:p>
+    <w:p>
+      <w:pPr>
+        <w:pStyle w:val="picture-title"/>
+      </w:pPr>
+      <w:r>
+        <w:t>5 тест</w:t>
+      </w:r>
+    </w:p>
+    <w:p>
+      <w:pPr>
+        <w:pStyle w:val="21"/>
+        <w:numPr>
+          <w:ilvl w:val="1"/>
+          <w:numId w:val="1"/>
+        </w:numPr>
+        <w:rPr>
+          <w:lang w:val="ru-RU"/>
+        </w:rPr>
+      </w:pPr>
+      <w:r>
+        <w:rPr>
+          <w:lang w:val="ru-RU"/>
+        </w:rPr>
+        <w:lastRenderedPageBreak/>
+        <w:t>Ч</w:t>
+      </w:r>
+      <w:proofErr w:type="spellStart"/>
+      <w:r>
+        <w:t>исло</w:t>
+      </w:r>
+      <w:proofErr w:type="spellEnd"/>
+      <w:r>
+        <w:t xml:space="preserve"> пассажиров, имеющих более двух единиц багажа, количество единиц багажа которых превосходит среднее число единиц багажа</w:t>
+      </w:r>
+    </w:p>
+    <w:p>
+      <w:pPr>
+        <w:pStyle w:val="picture"/>
+        <w:rPr>
+          <w:lang w:val="ru-RU"/>
+        </w:rPr>
+      </w:pPr>
+      <w:r>
+        <w:drawing>
+          <wp:inline distT="0" distB="0" distL="0" distR="0" wp14:anchorId="564A2FD4" wp14:editId="7719C33C">
+            <wp:extent cx="6120130" cy="4095036"/>
+            <wp:effectExtent l="0" t="0" r="0" b="1270"/>
+            <wp:docPr id="15" name="Рисунок 15"/>
+            <wp:cNvGraphicFramePr>
+              <a:graphicFrameLocks xmlns:a="http://schemas.openxmlformats.org/drawingml/2006/main" noChangeAspect="1"/>
+            </wp:cNvGraphicFramePr>
+            <a:graphic xmlns:a="http://schemas.openxmlformats.org/drawingml/2006/main">
+              <a:graphicData uri="http://schemas.openxmlformats.org/drawingml/2006/picture">
+                <pic:pic xmlns:pic="http://schemas.openxmlformats.org/drawingml/2006/picture">
+                  <pic:nvPicPr>
+                    <pic:cNvPr id="0" name=""/>
+                    <pic:cNvPicPr/>
+                  </pic:nvPicPr>
+                  <pic:blipFill>
+                    <a:blip r:embed="rId19"/>
+                    <a:stretch>
+                      <a:fillRect/>
+                    </a:stretch>
+                  </pic:blipFill>
+                  <pic:spPr>
+                    <a:xfrm>
+                      <a:off x="0" y="0"/>
+                      <a:ext cx="6120130" cy="4095036"/>
+                    </a:xfrm>
+                    <a:prstGeom prst="rect">
+                      <a:avLst/>
+                    </a:prstGeom>
+                  </pic:spPr>
+                </pic:pic>
+              </a:graphicData>
+            </a:graphic>
+          </wp:inline>
+        </w:drawing>
+      </w:r>
+    </w:p>
+    <w:p>
+      <w:pPr>
+        <w:pStyle w:val="picture"/>
+        <w:rPr>
+          <w:lang w:val="ru-RU"/>
+        </w:rPr>
+      </w:pPr>
+      <w:r>
+        <w:drawing>
+          <wp:inline distT="0" distB="0" distL="0" distR="0" wp14:anchorId="6FCB2D91" wp14:editId="60A00D35">
+            <wp:extent cx="6120130" cy="4322433"/>
+            <wp:effectExtent l="0" t="0" r="0" b="2540"/>
+            <wp:docPr id="16" name="Рисунок 16"/>
+            <wp:cNvGraphicFramePr>
+              <a:graphicFrameLocks xmlns:a="http://schemas.openxmlformats.org/drawingml/2006/main" noChangeAspect="1"/>
+            </wp:cNvGraphicFramePr>
+            <a:graphic xmlns:a="http://schemas.openxmlformats.org/drawingml/2006/main">
+              <a:graphicData uri="http://schemas.openxmlformats.org/drawingml/2006/picture">
+                <pic:pic xmlns:pic="http://schemas.openxmlformats.org/drawingml/2006/picture">
+                  <pic:nvPicPr>
+                    <pic:cNvPr id="0" name=""/>
+                    <pic:cNvPicPr/>
+                  </pic:nvPicPr>
+                  <pic:blipFill>
+                    <a:blip r:embed="rId20"/>
+                    <a:stretch>
+                      <a:fillRect/>
+                    </a:stretch>
+                  </pic:blipFill>
+                  <pic:spPr>
+                    <a:xfrm>
+                      <a:off x="0" y="0"/>
+                      <a:ext cx="6120130" cy="4322433"/>
+                    </a:xfrm>
+                    <a:prstGeom prst="rect">
+                      <a:avLst/>
+                    </a:prstGeom>
+                  </pic:spPr>
+                </pic:pic>
+              </a:graphicData>
+            </a:graphic>
+          </wp:inline>
+        </w:drawing>
+      </w:r>
+    </w:p>
+    <w:p>
+      <w:pPr>
+        <w:pStyle w:val="picture-title"/>
+      </w:pPr>
+      <w:r>
+        <w:t>1 тест</w:t>
+      </w:r>
+    </w:p>
+    <w:p>
+      <w:pPr>
+        <w:pStyle w:val="picture"/>
+        <w:rPr>
+          <w:lang w:val="ru-RU"/>
+        </w:rPr>
+      </w:pPr>
+      <w:r>
+        <w:lastRenderedPageBreak/>
+        <w:drawing>
+          <wp:inline distT="0" distB="0" distL="0" distR="0" wp14:anchorId="272869CF" wp14:editId="546FFE45">
+            <wp:extent cx="6120130" cy="3615608"/>
+            <wp:effectExtent l="0" t="0" r="0" b="4445"/>
+            <wp:docPr id="17" name="Рисунок 17"/>
+            <wp:cNvGraphicFramePr>
+              <a:graphicFrameLocks xmlns:a="http://schemas.openxmlformats.org/drawingml/2006/main" noChangeAspect="1"/>
+            </wp:cNvGraphicFramePr>
+            <a:graphic xmlns:a="http://schemas.openxmlformats.org/drawingml/2006/main">
+              <a:graphicData uri="http://schemas.openxmlformats.org/drawingml/2006/picture">
+                <pic:pic xmlns:pic="http://schemas.openxmlformats.org/drawingml/2006/picture">
+                  <pic:nvPicPr>
+                    <pic:cNvPr id="0" name=""/>
+                    <pic:cNvPicPr/>
+                  </pic:nvPicPr>
+                  <pic:blipFill>
+                    <a:blip r:embed="rId21"/>
+                    <a:stretch>
+                      <a:fillRect/>
+                    </a:stretch>
+                  </pic:blipFill>
+                  <pic:spPr>
+                    <a:xfrm>
+                      <a:off x="0" y="0"/>
+                      <a:ext cx="6120130" cy="3615608"/>
+                    </a:xfrm>
+                    <a:prstGeom prst="rect">
+                      <a:avLst/>
+                    </a:prstGeom>
+                  </pic:spPr>
+                </pic:pic>
+              </a:graphicData>
+            </a:graphic>
+          </wp:inline>
+        </w:drawing>
+      </w:r>
+    </w:p>
+    <w:p>
+      <w:pPr>
+        <w:pStyle w:val="picture-title"/>
+      </w:pPr>
+      <w:r>
+        <w:t>2 тест</w:t>
+      </w:r>
+    </w:p>
+    <w:p>
+      <w:pPr>
+        <w:pStyle w:val="21"/>
+        <w:numPr>
+          <w:ilvl w:val="1"/>
+          <w:numId w:val="1"/>
+        </w:numPr>
+        <w:rPr>
+          <w:lang w:val="ru-RU"/>
+        </w:rPr>
+      </w:pPr>
+      <w:r>
+        <w:rPr>
+          <w:lang w:val="ru-RU"/>
+        </w:rPr>
+        <w:t>С</w:t>
+      </w:r>
+      <w:proofErr w:type="spellStart"/>
+      <w:r>
+        <w:t>умм</w:t>
+      </w:r>
+      <w:r>
+        <w:rPr>
+          <w:lang w:val="ru-RU"/>
+        </w:rPr>
+        <w:t>а</w:t>
+      </w:r>
+      <w:proofErr w:type="spellEnd"/>
+      <w:r>
+        <w:t xml:space="preserve"> квадратов элементов</w:t>
+      </w:r>
+    </w:p>
+    <w:p>
+      <w:pPr>
+        <w:pStyle w:val="picture"/>
+        <w:rPr>
+          <w:lang w:val="ru-RU"/>
+        </w:rPr>
+      </w:pPr>
+      <w:r>
+        <w:drawing>
+          <wp:inline distT="0" distB="0" distL="0" distR="0" wp14:anchorId="5A4DA113" wp14:editId="6F292C24">
+            <wp:extent cx="6120130" cy="2575899"/>
+            <wp:effectExtent l="0" t="0" r="0" b="0"/>
+            <wp:docPr id="18" name="Рисунок 18"/>
+            <wp:cNvGraphicFramePr>
+              <a:graphicFrameLocks xmlns:a="http://schemas.openxmlformats.org/drawingml/2006/main" noChangeAspect="1"/>
+            </wp:cNvGraphicFramePr>
+            <a:graphic xmlns:a="http://schemas.openxmlformats.org/drawingml/2006/main">
+              <a:graphicData uri="http://schemas.openxmlformats.org/drawingml/2006/picture">
+                <pic:pic xmlns:pic="http://schemas.openxmlformats.org/drawingml/2006/picture">
+                  <pic:nvPicPr>
+                    <pic:cNvPr id="0" name=""/>
+                    <pic:cNvPicPr/>
+                  </pic:nvPicPr>
+                  <pic:blipFill>
+                    <a:blip r:embed="rId22"/>
+                    <a:stretch>
+                      <a:fillRect/>
+                    </a:stretch>
+                  </pic:blipFill>
+                  <pic:spPr>
+                    <a:xfrm>
+                      <a:off x="0" y="0"/>
+                      <a:ext cx="6120130" cy="2575899"/>
+                    </a:xfrm>
+                    <a:prstGeom prst="rect">
+                      <a:avLst/>
+                    </a:prstGeom>
+                  </pic:spPr>
+                </pic:pic>
+              </a:graphicData>
+            </a:graphic>
+          </wp:inline>
+        </w:drawing>
+      </w:r>
+    </w:p>
+    <w:p>
+      <w:pPr>
+        <w:pStyle w:val="picture-title"/>
+      </w:pPr>
+      <w:r>
+        <w:t>1 тест</w:t>
+      </w:r>
+    </w:p>
+    <w:p>
+      <w:pPr>
+        <w:pStyle w:val="picture"/>
+        <w:rPr>
+          <w:lang w:val="ru-RU"/>
+        </w:rPr>
+      </w:pPr>
+      <w:r>
+        <w:lastRenderedPageBreak/>
+        <w:drawing>
+          <wp:inline distT="0" distB="0" distL="0" distR="0" wp14:anchorId="4FFB16DF" wp14:editId="6EA94339">
+            <wp:extent cx="6120130" cy="2196273"/>
+            <wp:effectExtent l="0" t="0" r="0" b="0"/>
+            <wp:docPr id="19" name="Рисунок 19"/>
+            <wp:cNvGraphicFramePr>
+              <a:graphicFrameLocks xmlns:a="http://schemas.openxmlformats.org/drawingml/2006/main" noChangeAspect="1"/>
+            </wp:cNvGraphicFramePr>
+            <a:graphic xmlns:a="http://schemas.openxmlformats.org/drawingml/2006/main">
+              <a:graphicData uri="http://schemas.openxmlformats.org/drawingml/2006/picture">
+                <pic:pic xmlns:pic="http://schemas.openxmlformats.org/drawingml/2006/picture">
+                  <pic:nvPicPr>
+                    <pic:cNvPr id="0" name=""/>
+                    <pic:cNvPicPr/>
+                  </pic:nvPicPr>
+                  <pic:blipFill>
+                    <a:blip r:embed="rId23"/>
+                    <a:stretch>
+                      <a:fillRect/>
+                    </a:stretch>
+                  </pic:blipFill>
+                  <pic:spPr>
+                    <a:xfrm>
+                      <a:off x="0" y="0"/>
+                      <a:ext cx="6120130" cy="2196273"/>
+                    </a:xfrm>
+                    <a:prstGeom prst="rect">
+                      <a:avLst/>
+                    </a:prstGeom>
+                  </pic:spPr>
+                </pic:pic>
+              </a:graphicData>
+            </a:graphic>
+          </wp:inline>
+        </w:drawing>
+      </w:r>
+    </w:p>
+    <w:p>
+      <w:pPr>
+        <w:pStyle w:val="picture-title"/>
+      </w:pPr>
+      <w:r>
+        <w:t>2 тест</w:t>
+      </w:r>
+    </w:p>
+    <w:p>
+      <w:pPr>
+        <w:pStyle w:val="picture"/>
+        <w:rPr>
+          <w:lang w:val="ru-RU"/>
+        </w:rPr>
+      </w:pPr>
+      <w:r>
+        <w:drawing>
+          <wp:inline distT="0" distB="0" distL="0" distR="0" wp14:anchorId="08E282A0" wp14:editId="74B9E653">
+            <wp:extent cx="6120130" cy="1730742"/>
+            <wp:effectExtent l="0" t="0" r="0" b="3175"/>
+            <wp:docPr id="20" name="Рисунок 20"/>
+            <wp:cNvGraphicFramePr>
+              <a:graphicFrameLocks xmlns:a="http://schemas.openxmlformats.org/drawingml/2006/main" noChangeAspect="1"/>
+            </wp:cNvGraphicFramePr>
+            <a:graphic xmlns:a="http://schemas.openxmlformats.org/drawingml/2006/main">
+              <a:graphicData uri="http://schemas.openxmlformats.org/drawingml/2006/picture">
+                <pic:pic xmlns:pic="http://schemas.openxmlformats.org/drawingml/2006/picture">
+                  <pic:nvPicPr>
+                    <pic:cNvPr id="0" name=""/>
+                    <pic:cNvPicPr/>
+                  </pic:nvPicPr>
+                  <pic:blipFill>
+                    <a:blip r:embed="rId24"/>
+                    <a:stretch>
+                      <a:fillRect/>
+                    </a:stretch>
+                  </pic:blipFill>
+                  <pic:spPr>
+                    <a:xfrm>
+                      <a:off x="0" y="0"/>
+                      <a:ext cx="6120130" cy="1730742"/>
+                    </a:xfrm>
+                    <a:prstGeom prst="rect">
+                      <a:avLst/>
+                    </a:prstGeom>
+                  </pic:spPr>
+                </pic:pic>
+              </a:graphicData>
+            </a:graphic>
+          </wp:inline>
+        </w:drawing>
+      </w:r>
+    </w:p>
+    <w:p>
+      <w:pPr>
+        <w:pStyle w:val="picture-title"/>
+      </w:pPr>
+      <w:r>
+        <w:t>3 тест</w:t>
+      </w:r>
+    </w:p>
+    <w:p>
+      <w:pPr>
+        <w:pStyle w:val="picture"/>
+        <w:rPr>
+          <w:lang w:val="ru-RU"/>
+        </w:rPr>
+      </w:pPr>
+      <w:r>
+        <w:drawing>
+          <wp:inline distT="0" distB="0" distL="0" distR="0" wp14:anchorId="74E9FB10" wp14:editId="4F51808F">
+            <wp:extent cx="6120130" cy="1727583"/>
+            <wp:effectExtent l="0" t="0" r="0" b="6350"/>
+            <wp:docPr id="22" name="Рисунок 22"/>
+            <wp:cNvGraphicFramePr>
+              <a:graphicFrameLocks xmlns:a="http://schemas.openxmlformats.org/drawingml/2006/main" noChangeAspect="1"/>
+            </wp:cNvGraphicFramePr>
+            <a:graphic xmlns:a="http://schemas.openxmlformats.org/drawingml/2006/main">
+              <a:graphicData uri="http://schemas.openxmlformats.org/drawingml/2006/picture">
+                <pic:pic xmlns:pic="http://schemas.openxmlformats.org/drawingml/2006/picture">
+                  <pic:nvPicPr>
+                    <pic:cNvPr id="0" name=""/>
+                    <pic:cNvPicPr/>
+                  </pic:nvPicPr>
+                  <pic:blipFill>
+                    <a:blip r:embed="rId25"/>
+                    <a:stretch>
+                      <a:fillRect/>
+                    </a:stretch>
+                  </pic:blipFill>
+                  <pic:spPr>
+                    <a:xfrm>
+                      <a:off x="0" y="0"/>
+                      <a:ext cx="6120130" cy="1727583"/>
+                    </a:xfrm>
+                    <a:prstGeom prst="rect">
+                      <a:avLst/>
+                    </a:prstGeom>
+                  </pic:spPr>
+                </pic:pic>
+              </a:graphicData>
+            </a:graphic>
+          </wp:inline>
+        </w:drawing>
+      </w:r>
+    </w:p>
+    <w:p>
+      <w:pPr>
+        <w:pStyle w:val="picture-title"/>
+      </w:pPr>
+      <w:r>
+        <w:t>4 тест</w:t>
+      </w:r>
+    </w:p>
+    <w:p>
+      <w:pPr>
+        <w:pStyle w:val="21"/>
+        <w:numPr>
+          <w:ilvl w:val="1"/>
+          <w:numId w:val="1"/>
+        </w:numPr>
+        <w:rPr>
+          <w:lang w:val="ru-RU"/>
+        </w:rPr>
+      </w:pPr>
+      <w:r>
+        <w:rPr>
+          <w:lang w:val="ru-RU"/>
+        </w:rPr>
+        <w:t>П</w:t>
+      </w:r>
+      <w:proofErr w:type="spellStart"/>
+      <w:r>
+        <w:t>роизведение</w:t>
+      </w:r>
+      <w:proofErr w:type="spellEnd"/>
+      <w:r>
+        <w:t xml:space="preserve"> элементов</w:t>
+      </w:r>
+    </w:p>
+    <w:p>
+      <w:pPr>
+        <w:pStyle w:val="picture"/>
+        <w:rPr>
+          <w:lang w:val="ru-RU"/>
+        </w:rPr>
+      </w:pPr>
+      <w:r>
+        <w:drawing>
+          <wp:inline distT="0" distB="0" distL="0" distR="0" wp14:anchorId="4C81CFF4" wp14:editId="2B13A460">
+            <wp:extent cx="6120130" cy="1734532"/>
+            <wp:effectExtent l="0" t="0" r="0" b="0"/>
+            <wp:docPr id="23" name="Рисунок 23"/>
+            <wp:cNvGraphicFramePr>
+              <a:graphicFrameLocks xmlns:a="http://schemas.openxmlformats.org/drawingml/2006/main" noChangeAspect="1"/>
+            </wp:cNvGraphicFramePr>
+            <a:graphic xmlns:a="http://schemas.openxmlformats.org/drawingml/2006/main">
+              <a:graphicData uri="http://schemas.openxmlformats.org/drawingml/2006/picture">
+                <pic:pic xmlns:pic="http://schemas.openxmlformats.org/drawingml/2006/picture">
+                  <pic:nvPicPr>
+                    <pic:cNvPr id="0" name=""/>
+                    <pic:cNvPicPr/>
+                  </pic:nvPicPr>
+                  <pic:blipFill>
+                    <a:blip r:embed="rId26"/>
+                    <a:stretch>
+                      <a:fillRect/>
+                    </a:stretch>
+                  </pic:blipFill>
+                  <pic:spPr>
+                    <a:xfrm>
+                      <a:off x="0" y="0"/>
+                      <a:ext cx="6120130" cy="1734532"/>
+                    </a:xfrm>
+                    <a:prstGeom prst="rect">
+                      <a:avLst/>
+                    </a:prstGeom>
+                  </pic:spPr>
+                </pic:pic>
+              </a:graphicData>
+            </a:graphic>
+          </wp:inline>
+        </w:drawing>
+      </w:r>
+    </w:p>
+    <w:p>
+      <w:pPr>
+        <w:pStyle w:val="picture-title"/>
+      </w:pPr>
+      <w:r>
+        <w:t>1 тест</w:t>
+      </w:r>
+    </w:p>
+    <w:p>
+      <w:pPr>
+        <w:pStyle w:val="picture"/>
+        <w:rPr>
+          <w:lang w:val="ru-RU"/>
+        </w:rPr>
+      </w:pPr>
+      <w:r>
+        <w:lastRenderedPageBreak/>
+        <w:drawing>
+          <wp:inline distT="0" distB="0" distL="0" distR="0" wp14:anchorId="5BF2F7A1" wp14:editId="1312CCEF">
+            <wp:extent cx="6120130" cy="1942347"/>
+            <wp:effectExtent l="0" t="0" r="0" b="1270"/>
+            <wp:docPr id="24" name="Рисунок 24"/>
+            <wp:cNvGraphicFramePr>
+              <a:graphicFrameLocks xmlns:a="http://schemas.openxmlformats.org/drawingml/2006/main" noChangeAspect="1"/>
+            </wp:cNvGraphicFramePr>
+            <a:graphic xmlns:a="http://schemas.openxmlformats.org/drawingml/2006/main">
+              <a:graphicData uri="http://schemas.openxmlformats.org/drawingml/2006/picture">
+                <pic:pic xmlns:pic="http://schemas.openxmlformats.org/drawingml/2006/picture">
+                  <pic:nvPicPr>
+                    <pic:cNvPr id="0" name=""/>
+                    <pic:cNvPicPr/>
+                  </pic:nvPicPr>
+                  <pic:blipFill>
+                    <a:blip r:embed="rId27"/>
+                    <a:stretch>
+                      <a:fillRect/>
+                    </a:stretch>
+                  </pic:blipFill>
+                  <pic:spPr>
+                    <a:xfrm>
+                      <a:off x="0" y="0"/>
+                      <a:ext cx="6120130" cy="1942347"/>
+                    </a:xfrm>
+                    <a:prstGeom prst="rect">
+                      <a:avLst/>
+                    </a:prstGeom>
+                  </pic:spPr>
+                </pic:pic>
+              </a:graphicData>
+            </a:graphic>
+          </wp:inline>
+        </w:drawing>
+      </w:r>
+    </w:p>
+    <w:p>
+      <w:pPr>
+        <w:pStyle w:val="picture-title"/>
+        <w:rPr>
+          <w:lang w:val="en-US"/>
+        </w:rPr>
+      </w:pPr>
+      <w:r>
+        <w:t>2 тест</w:t>
+      </w:r>
+    </w:p>
+    <w:p>
+      <w:pPr>
+        <w:pStyle w:val="picture"/>
+      </w:pPr>
+      <w:r>
+        <w:drawing>
+          <wp:inline distT="0" distB="0" distL="0" distR="0" wp14:anchorId="4CB4081D" wp14:editId="31A8229E">
+            <wp:extent cx="6120130" cy="1678946"/>
+            <wp:effectExtent l="0" t="0" r="0" b="0"/>
+            <wp:docPr id="25" name="Рисунок 25"/>
+            <wp:cNvGraphicFramePr>
+              <a:graphicFrameLocks xmlns:a="http://schemas.openxmlformats.org/drawingml/2006/main" noChangeAspect="1"/>
+            </wp:cNvGraphicFramePr>
+            <a:graphic xmlns:a="http://schemas.openxmlformats.org/drawingml/2006/main">
+              <a:graphicData uri="http://schemas.openxmlformats.org/drawingml/2006/picture">
+                <pic:pic xmlns:pic="http://schemas.openxmlformats.org/drawingml/2006/picture">
+                  <pic:nvPicPr>
+                    <pic:cNvPr id="0" name=""/>
+                    <pic:cNvPicPr/>
+                  </pic:nvPicPr>
+                  <pic:blipFill>
+                    <a:blip r:embed="rId28"/>
+                    <a:stretch>
+                      <a:fillRect/>
+                    </a:stretch>
+                  </pic:blipFill>
+                  <pic:spPr>
+                    <a:xfrm>
+                      <a:off x="0" y="0"/>
+                      <a:ext cx="6120130" cy="1678946"/>
+                    </a:xfrm>
+                    <a:prstGeom prst="rect">
+                      <a:avLst/>
+                    </a:prstGeom>
+                  </pic:spPr>
+                </pic:pic>
+              </a:graphicData>
+            </a:graphic>
+          </wp:inline>
+        </w:drawing>
+      </w:r>
+    </w:p>
+    <w:p>
+      <w:pPr>
+        <w:pStyle w:val="picture-title"/>
+      </w:pPr>
+      <w:r>
+        <w:rPr>
+          <w:lang w:val="en-US"/>
+        </w:rPr>
+        <w:t xml:space="preserve">3 </w:t>
+      </w:r>
+      <w:r>
+        <w:t>тест</w:t>
+      </w:r>
+    </w:p>
+    <w:p>
+      <w:pPr>
+        <w:pStyle w:val="21"/>
+        <w:numPr>
+          <w:ilvl w:val="1"/>
+          <w:numId w:val="1"/>
+        </w:numPr>
+        <w:rPr>
+          <w:lang w:val="ru-RU"/>
+        </w:rPr>
+      </w:pPr>
+      <w:r>
+        <w:lastRenderedPageBreak/>
+        <w:t>Переписать в другой файл строки, имеющие заданную длину m</w:t>
+      </w:r>
+    </w:p>
+    <w:p>
+      <w:pPr>
+        <w:pStyle w:val="picture"/>
+        <w:rPr>
+          <w:lang w:val="ru-RU"/>
+        </w:rPr>
+      </w:pPr>
+      <w:r>
+        <w:drawing>
+          <wp:inline distT="0" distB="0" distL="0" distR="0" wp14:anchorId="1C03A3B4" wp14:editId="52ABE72A">
+            <wp:extent cx="6120130" cy="2532315"/>
+            <wp:effectExtent l="0" t="0" r="0" b="1905"/>
+            <wp:docPr id="26" name="Рисунок 26"/>
+            <wp:cNvGraphicFramePr>
+              <a:graphicFrameLocks xmlns:a="http://schemas.openxmlformats.org/drawingml/2006/main" noChangeAspect="1"/>
+            </wp:cNvGraphicFramePr>
+            <a:graphic xmlns:a="http://schemas.openxmlformats.org/drawingml/2006/main">
+              <a:graphicData uri="http://schemas.openxmlformats.org/drawingml/2006/picture">
+                <pic:pic xmlns:pic="http://schemas.openxmlformats.org/drawingml/2006/picture">
+                  <pic:nvPicPr>
+                    <pic:cNvPr id="0" name=""/>
+                    <pic:cNvPicPr/>
+                  </pic:nvPicPr>
+                  <pic:blipFill>
+                    <a:blip r:embed="rId29"/>
+                    <a:stretch>
+                      <a:fillRect/>
+                    </a:stretch>
+                  </pic:blipFill>
+                  <pic:spPr>
+                    <a:xfrm>
+                      <a:off x="0" y="0"/>
+                      <a:ext cx="6120130" cy="2532315"/>
+                    </a:xfrm>
+                    <a:prstGeom prst="rect">
+                      <a:avLst/>
+                    </a:prstGeom>
+                  </pic:spPr>
+                </pic:pic>
+              </a:graphicData>
+            </a:graphic>
+          </wp:inline>
+        </w:drawing>
+      </w:r>
+    </w:p>
+    <w:p>
+      <w:pPr>
+        <w:pStyle w:val="picture"/>
+        <w:rPr>
+          <w:lang w:val="ru-RU"/>
+        </w:rPr>
+      </w:pPr>
+      <w:r>
+        <w:drawing>
+          <wp:inline distT="0" distB="0" distL="0" distR="0" wp14:anchorId="506F5665" wp14:editId="5A524D1D">
+            <wp:extent cx="6120130" cy="2692124"/>
+            <wp:effectExtent l="0" t="0" r="0" b="0"/>
+            <wp:docPr id="27" name="Рисунок 27"/>
+            <wp:cNvGraphicFramePr>
+              <a:graphicFrameLocks xmlns:a="http://schemas.openxmlformats.org/drawingml/2006/main" noChangeAspect="1"/>
+            </wp:cNvGraphicFramePr>
+            <a:graphic xmlns:a="http://schemas.openxmlformats.org/drawingml/2006/main">
+              <a:graphicData uri="http://schemas.openxmlformats.org/drawingml/2006/picture">
+                <pic:pic xmlns:pic="http://schemas.openxmlformats.org/drawingml/2006/picture">
+                  <pic:nvPicPr>
+                    <pic:cNvPr id="0" name=""/>
+                    <pic:cNvPicPr/>
+                  </pic:nvPicPr>
+                  <pic:blipFill>
+                    <a:blip r:embed="rId30"/>
+                    <a:stretch>
+                      <a:fillRect/>
+                    </a:stretch>
+                  </pic:blipFill>
+                  <pic:spPr>
+                    <a:xfrm>
+                      <a:off x="0" y="0"/>
+                      <a:ext cx="6120130" cy="2692124"/>
+                    </a:xfrm>
+                    <a:prstGeom prst="rect">
+                      <a:avLst/>
+                    </a:prstGeom>
+                  </pic:spPr>
+                </pic:pic>
+              </a:graphicData>
+            </a:graphic>
+          </wp:inline>
+        </w:drawing>
+      </w:r>
+    </w:p>
+    <w:p>
+      <w:pPr>
+        <w:pStyle w:val="picture-title"/>
+      </w:pPr>
+      <w:r>
+        <w:t>1 тест</w:t>
+      </w:r>
+    </w:p>
+    <w:p/>
+    <w:p>
+      <w:pPr>
+        <w:pStyle w:val="picture"/>
+        <w:rPr>
+          <w:lang w:val="ru-RU"/>
+        </w:rPr>
+      </w:pPr>
+      <w:r>
+        <w:lastRenderedPageBreak/>
+        <w:drawing>
+          <wp:inline distT="0" distB="0" distL="0" distR="0" wp14:anchorId="3ACAF842" wp14:editId="17A2D658">
+            <wp:extent cx="6120130" cy="1616412"/>
+            <wp:effectExtent l="0" t="0" r="0" b="3175"/>
+            <wp:docPr id="28" name="Рисунок 28"/>
+            <wp:cNvGraphicFramePr>
+              <a:graphicFrameLocks xmlns:a="http://schemas.openxmlformats.org/drawingml/2006/main" noChangeAspect="1"/>
+            </wp:cNvGraphicFramePr>
+            <a:graphic xmlns:a="http://schemas.openxmlformats.org/drawingml/2006/main">
+              <a:graphicData uri="http://schemas.openxmlformats.org/drawingml/2006/picture">
+                <pic:pic xmlns:pic="http://schemas.openxmlformats.org/drawingml/2006/picture">
+                  <pic:nvPicPr>
+                    <pic:cNvPr id="0" name=""/>
+                    <pic:cNvPicPr/>
+                  </pic:nvPicPr>
+                  <pic:blipFill>
+                    <a:blip r:embed="rId31"/>
+                    <a:stretch>
+                      <a:fillRect/>
+                    </a:stretch>
+                  </pic:blipFill>
+                  <pic:spPr>
+                    <a:xfrm>
+                      <a:off x="0" y="0"/>
+                      <a:ext cx="6120130" cy="1616412"/>
+                    </a:xfrm>
+                    <a:prstGeom prst="rect">
+                      <a:avLst/>
+                    </a:prstGeom>
+                  </pic:spPr>
+                </pic:pic>
+              </a:graphicData>
+            </a:graphic>
+          </wp:inline>
+        </w:drawing>
+      </w:r>
+    </w:p>
+    <w:p>
+      <w:pPr>
+        <w:pStyle w:val="picture"/>
+        <w:rPr>
+          <w:lang w:val="ru-RU"/>
+        </w:rPr>
+      </w:pPr>
+      <w:r>
+        <w:drawing>
+          <wp:inline distT="0" distB="0" distL="0" distR="0" wp14:anchorId="2A75DA82" wp14:editId="064C7084">
+            <wp:extent cx="6120130" cy="4282638"/>
+            <wp:effectExtent l="0" t="0" r="0" b="3810"/>
+            <wp:docPr id="29" name="Рисунок 29"/>
+            <wp:cNvGraphicFramePr>
+              <a:graphicFrameLocks xmlns:a="http://schemas.openxmlformats.org/drawingml/2006/main" noChangeAspect="1"/>
+            </wp:cNvGraphicFramePr>
+            <a:graphic xmlns:a="http://schemas.openxmlformats.org/drawingml/2006/main">
+              <a:graphicData uri="http://schemas.openxmlformats.org/drawingml/2006/picture">
+                <pic:pic xmlns:pic="http://schemas.openxmlformats.org/drawingml/2006/picture">
+                  <pic:nvPicPr>
+                    <pic:cNvPr id="0" name=""/>
+                    <pic:cNvPicPr/>
+                  </pic:nvPicPr>
+                  <pic:blipFill>
+                    <a:blip r:embed="rId32"/>
+                    <a:stretch>
+                      <a:fillRect/>
+                    </a:stretch>
+                  </pic:blipFill>
+                  <pic:spPr>
+                    <a:xfrm>
+                      <a:off x="0" y="0"/>
+                      <a:ext cx="6120130" cy="4282638"/>
+                    </a:xfrm>
+                    <a:prstGeom prst="rect">
+                      <a:avLst/>
+                    </a:prstGeom>
+                  </pic:spPr>
+                </pic:pic>
+              </a:graphicData>
+            </a:graphic>
+          </wp:inline>
+        </w:drawing>
+      </w:r>
+    </w:p>
+    <w:p>
+      <w:pPr>
+        <w:pStyle w:val="picture-title"/>
+      </w:pPr>
+      <w:r>
+        <w:t>2 тест</w:t>
       </w:r>
     </w:p>
     <w:sectPr>
@@ -2235,9 +3744,9 @@
     </w:lvl>
   </w:abstractNum>
   <w:abstractNum w:abstractNumId="4">
-    <w:nsid w:val="038E1D8E"/>
+    <w:nsid w:val="279A7E70"/>
     <w:multiLevelType w:val="hybridMultilevel"/>
-    <w:tmpl w:val="A2504DE6"/>
+    <w:tmpl w:val="5128E78A"/>
     <w:lvl w:ilvl="0" w:tplc="04190011">
       <w:start w:val="1"/>
       <w:numFmt w:val="decimal"/>
@@ -2324,947 +3833,9 @@
     </w:lvl>
   </w:abstractNum>
   <w:abstractNum w:abstractNumId="5">
-    <w:nsid w:val="05845013"/>
-    <w:multiLevelType w:val="hybridMultilevel"/>
-    <w:tmpl w:val="AB44029C"/>
-    <w:lvl w:ilvl="0" w:tplc="04190011">
-      <w:start w:val="1"/>
-      <w:numFmt w:val="decimal"/>
-      <w:lvlText w:val="%1)"/>
-      <w:lvlJc w:val="left"/>
-      <w:pPr>
-        <w:ind w:left="720" w:hanging="360"/>
-      </w:pPr>
-      <w:rPr>
-        <w:rFonts w:hint="default"/>
-      </w:rPr>
-    </w:lvl>
-    <w:lvl w:ilvl="1" w:tplc="04190019">
-      <w:start w:val="1"/>
-      <w:numFmt w:val="lowerLetter"/>
-      <w:lvlText w:val="%2."/>
-      <w:lvlJc w:val="left"/>
-      <w:pPr>
-        <w:ind w:left="1440" w:hanging="360"/>
-      </w:pPr>
-    </w:lvl>
-    <w:lvl w:ilvl="2" w:tplc="0419001B" w:tentative="1">
-      <w:start w:val="1"/>
-      <w:numFmt w:val="lowerRoman"/>
-      <w:lvlText w:val="%3."/>
-      <w:lvlJc w:val="right"/>
-      <w:pPr>
-        <w:ind w:left="2160" w:hanging="180"/>
-      </w:pPr>
-    </w:lvl>
-    <w:lvl w:ilvl="3" w:tplc="0419000F" w:tentative="1">
-      <w:start w:val="1"/>
-      <w:numFmt w:val="decimal"/>
-      <w:lvlText w:val="%4."/>
-      <w:lvlJc w:val="left"/>
-      <w:pPr>
-        <w:ind w:left="2880" w:hanging="360"/>
-      </w:pPr>
-    </w:lvl>
-    <w:lvl w:ilvl="4" w:tplc="04190019" w:tentative="1">
-      <w:start w:val="1"/>
-      <w:numFmt w:val="lowerLetter"/>
-      <w:lvlText w:val="%5."/>
-      <w:lvlJc w:val="left"/>
-      <w:pPr>
-        <w:ind w:left="3600" w:hanging="360"/>
-      </w:pPr>
-    </w:lvl>
-    <w:lvl w:ilvl="5" w:tplc="0419001B" w:tentative="1">
-      <w:start w:val="1"/>
-      <w:numFmt w:val="lowerRoman"/>
-      <w:lvlText w:val="%6."/>
-      <w:lvlJc w:val="right"/>
-      <w:pPr>
-        <w:ind w:left="4320" w:hanging="180"/>
-      </w:pPr>
-    </w:lvl>
-    <w:lvl w:ilvl="6" w:tplc="0419000F" w:tentative="1">
-      <w:start w:val="1"/>
-      <w:numFmt w:val="decimal"/>
-      <w:lvlText w:val="%7."/>
-      <w:lvlJc w:val="left"/>
-      <w:pPr>
-        <w:ind w:left="5040" w:hanging="360"/>
-      </w:pPr>
-    </w:lvl>
-    <w:lvl w:ilvl="7" w:tplc="04190019" w:tentative="1">
-      <w:start w:val="1"/>
-      <w:numFmt w:val="lowerLetter"/>
-      <w:lvlText w:val="%8."/>
-      <w:lvlJc w:val="left"/>
-      <w:pPr>
-        <w:ind w:left="5760" w:hanging="360"/>
-      </w:pPr>
-    </w:lvl>
-    <w:lvl w:ilvl="8" w:tplc="0419001B" w:tentative="1">
-      <w:start w:val="1"/>
-      <w:numFmt w:val="lowerRoman"/>
-      <w:lvlText w:val="%9."/>
-      <w:lvlJc w:val="right"/>
-      <w:pPr>
-        <w:ind w:left="6480" w:hanging="180"/>
-      </w:pPr>
-    </w:lvl>
-  </w:abstractNum>
-  <w:abstractNum w:abstractNumId="6">
-    <w:nsid w:val="0B6F418B"/>
-    <w:multiLevelType w:val="hybridMultilevel"/>
-    <w:tmpl w:val="53CAE4F4"/>
-    <w:lvl w:ilvl="0" w:tplc="04190011">
-      <w:start w:val="1"/>
-      <w:numFmt w:val="decimal"/>
-      <w:lvlText w:val="%1)"/>
-      <w:lvlJc w:val="left"/>
-      <w:pPr>
-        <w:ind w:left="1069" w:hanging="360"/>
-      </w:pPr>
-      <w:rPr>
-        <w:rFonts w:hint="default"/>
-      </w:rPr>
-    </w:lvl>
-    <w:lvl w:ilvl="1" w:tplc="04190019" w:tentative="1">
-      <w:start w:val="1"/>
-      <w:numFmt w:val="lowerLetter"/>
-      <w:lvlText w:val="%2."/>
-      <w:lvlJc w:val="left"/>
-      <w:pPr>
-        <w:ind w:left="1789" w:hanging="360"/>
-      </w:pPr>
-    </w:lvl>
-    <w:lvl w:ilvl="2" w:tplc="0419001B" w:tentative="1">
-      <w:start w:val="1"/>
-      <w:numFmt w:val="lowerRoman"/>
-      <w:lvlText w:val="%3."/>
-      <w:lvlJc w:val="right"/>
-      <w:pPr>
-        <w:ind w:left="2509" w:hanging="180"/>
-      </w:pPr>
-    </w:lvl>
-    <w:lvl w:ilvl="3" w:tplc="0419000F" w:tentative="1">
-      <w:start w:val="1"/>
-      <w:numFmt w:val="decimal"/>
-      <w:lvlText w:val="%4."/>
-      <w:lvlJc w:val="left"/>
-      <w:pPr>
-        <w:ind w:left="3229" w:hanging="360"/>
-      </w:pPr>
-    </w:lvl>
-    <w:lvl w:ilvl="4" w:tplc="04190019" w:tentative="1">
-      <w:start w:val="1"/>
-      <w:numFmt w:val="lowerLetter"/>
-      <w:lvlText w:val="%5."/>
-      <w:lvlJc w:val="left"/>
-      <w:pPr>
-        <w:ind w:left="3949" w:hanging="360"/>
-      </w:pPr>
-    </w:lvl>
-    <w:lvl w:ilvl="5" w:tplc="0419001B" w:tentative="1">
-      <w:start w:val="1"/>
-      <w:numFmt w:val="lowerRoman"/>
-      <w:lvlText w:val="%6."/>
-      <w:lvlJc w:val="right"/>
-      <w:pPr>
-        <w:ind w:left="4669" w:hanging="180"/>
-      </w:pPr>
-    </w:lvl>
-    <w:lvl w:ilvl="6" w:tplc="0419000F" w:tentative="1">
-      <w:start w:val="1"/>
-      <w:numFmt w:val="decimal"/>
-      <w:lvlText w:val="%7."/>
-      <w:lvlJc w:val="left"/>
-      <w:pPr>
-        <w:ind w:left="5389" w:hanging="360"/>
-      </w:pPr>
-    </w:lvl>
-    <w:lvl w:ilvl="7" w:tplc="04190019" w:tentative="1">
-      <w:start w:val="1"/>
-      <w:numFmt w:val="lowerLetter"/>
-      <w:lvlText w:val="%8."/>
-      <w:lvlJc w:val="left"/>
-      <w:pPr>
-        <w:ind w:left="6109" w:hanging="360"/>
-      </w:pPr>
-    </w:lvl>
-    <w:lvl w:ilvl="8" w:tplc="0419001B" w:tentative="1">
-      <w:start w:val="1"/>
-      <w:numFmt w:val="lowerRoman"/>
-      <w:lvlText w:val="%9."/>
-      <w:lvlJc w:val="right"/>
-      <w:pPr>
-        <w:ind w:left="6829" w:hanging="180"/>
-      </w:pPr>
-    </w:lvl>
-  </w:abstractNum>
-  <w:abstractNum w:abstractNumId="7">
-    <w:nsid w:val="109C632E"/>
-    <w:multiLevelType w:val="hybridMultilevel"/>
-    <w:tmpl w:val="31D8A2B4"/>
-    <w:lvl w:ilvl="0" w:tplc="04190001">
-      <w:start w:val="1"/>
-      <w:numFmt w:val="bullet"/>
-      <w:lvlText w:val=""/>
-      <w:lvlJc w:val="left"/>
-      <w:pPr>
-        <w:ind w:left="720" w:hanging="360"/>
-      </w:pPr>
-      <w:rPr>
-        <w:rFonts w:ascii="Symbol" w:hAnsi="Symbol" w:hint="default"/>
-      </w:rPr>
-    </w:lvl>
-    <w:lvl w:ilvl="1" w:tplc="04190003" w:tentative="1">
-      <w:start w:val="1"/>
-      <w:numFmt w:val="bullet"/>
-      <w:lvlText w:val="o"/>
-      <w:lvlJc w:val="left"/>
-      <w:pPr>
-        <w:ind w:left="1440" w:hanging="360"/>
-      </w:pPr>
-      <w:rPr>
-        <w:rFonts w:ascii="Courier New" w:hAnsi="Courier New" w:cs="Courier New" w:hint="default"/>
-      </w:rPr>
-    </w:lvl>
-    <w:lvl w:ilvl="2" w:tplc="04190005" w:tentative="1">
-      <w:start w:val="1"/>
-      <w:numFmt w:val="bullet"/>
-      <w:lvlText w:val=""/>
-      <w:lvlJc w:val="left"/>
-      <w:pPr>
-        <w:ind w:left="2160" w:hanging="360"/>
-      </w:pPr>
-      <w:rPr>
-        <w:rFonts w:ascii="Wingdings" w:hAnsi="Wingdings" w:hint="default"/>
-      </w:rPr>
-    </w:lvl>
-    <w:lvl w:ilvl="3" w:tplc="04190001" w:tentative="1">
-      <w:start w:val="1"/>
-      <w:numFmt w:val="bullet"/>
-      <w:lvlText w:val=""/>
-      <w:lvlJc w:val="left"/>
-      <w:pPr>
-        <w:ind w:left="2880" w:hanging="360"/>
-      </w:pPr>
-      <w:rPr>
-        <w:rFonts w:ascii="Symbol" w:hAnsi="Symbol" w:hint="default"/>
-      </w:rPr>
-    </w:lvl>
-    <w:lvl w:ilvl="4" w:tplc="04190003" w:tentative="1">
-      <w:start w:val="1"/>
-      <w:numFmt w:val="bullet"/>
-      <w:lvlText w:val="o"/>
-      <w:lvlJc w:val="left"/>
-      <w:pPr>
-        <w:ind w:left="3600" w:hanging="360"/>
-      </w:pPr>
-      <w:rPr>
-        <w:rFonts w:ascii="Courier New" w:hAnsi="Courier New" w:cs="Courier New" w:hint="default"/>
-      </w:rPr>
-    </w:lvl>
-    <w:lvl w:ilvl="5" w:tplc="04190005" w:tentative="1">
-      <w:start w:val="1"/>
-      <w:numFmt w:val="bullet"/>
-      <w:lvlText w:val=""/>
-      <w:lvlJc w:val="left"/>
-      <w:pPr>
-        <w:ind w:left="4320" w:hanging="360"/>
-      </w:pPr>
-      <w:rPr>
-        <w:rFonts w:ascii="Wingdings" w:hAnsi="Wingdings" w:hint="default"/>
-      </w:rPr>
-    </w:lvl>
-    <w:lvl w:ilvl="6" w:tplc="04190001" w:tentative="1">
-      <w:start w:val="1"/>
-      <w:numFmt w:val="bullet"/>
-      <w:lvlText w:val=""/>
-      <w:lvlJc w:val="left"/>
-      <w:pPr>
-        <w:ind w:left="5040" w:hanging="360"/>
-      </w:pPr>
-      <w:rPr>
-        <w:rFonts w:ascii="Symbol" w:hAnsi="Symbol" w:hint="default"/>
-      </w:rPr>
-    </w:lvl>
-    <w:lvl w:ilvl="7" w:tplc="04190003" w:tentative="1">
-      <w:start w:val="1"/>
-      <w:numFmt w:val="bullet"/>
-      <w:lvlText w:val="o"/>
-      <w:lvlJc w:val="left"/>
-      <w:pPr>
-        <w:ind w:left="5760" w:hanging="360"/>
-      </w:pPr>
-      <w:rPr>
-        <w:rFonts w:ascii="Courier New" w:hAnsi="Courier New" w:cs="Courier New" w:hint="default"/>
-      </w:rPr>
-    </w:lvl>
-    <w:lvl w:ilvl="8" w:tplc="04190005" w:tentative="1">
-      <w:start w:val="1"/>
-      <w:numFmt w:val="bullet"/>
-      <w:lvlText w:val=""/>
-      <w:lvlJc w:val="left"/>
-      <w:pPr>
-        <w:ind w:left="6480" w:hanging="360"/>
-      </w:pPr>
-      <w:rPr>
-        <w:rFonts w:ascii="Wingdings" w:hAnsi="Wingdings" w:hint="default"/>
-      </w:rPr>
-    </w:lvl>
-  </w:abstractNum>
-  <w:abstractNum w:abstractNumId="8">
-    <w:nsid w:val="19200EFD"/>
-    <w:multiLevelType w:val="hybridMultilevel"/>
-    <w:tmpl w:val="AB44029C"/>
-    <w:lvl w:ilvl="0" w:tplc="04190011">
-      <w:start w:val="1"/>
-      <w:numFmt w:val="decimal"/>
-      <w:lvlText w:val="%1)"/>
-      <w:lvlJc w:val="left"/>
-      <w:pPr>
-        <w:ind w:left="720" w:hanging="360"/>
-      </w:pPr>
-      <w:rPr>
-        <w:rFonts w:hint="default"/>
-      </w:rPr>
-    </w:lvl>
-    <w:lvl w:ilvl="1" w:tplc="04190019">
-      <w:start w:val="1"/>
-      <w:numFmt w:val="lowerLetter"/>
-      <w:lvlText w:val="%2."/>
-      <w:lvlJc w:val="left"/>
-      <w:pPr>
-        <w:ind w:left="1440" w:hanging="360"/>
-      </w:pPr>
-    </w:lvl>
-    <w:lvl w:ilvl="2" w:tplc="0419001B" w:tentative="1">
-      <w:start w:val="1"/>
-      <w:numFmt w:val="lowerRoman"/>
-      <w:lvlText w:val="%3."/>
-      <w:lvlJc w:val="right"/>
-      <w:pPr>
-        <w:ind w:left="2160" w:hanging="180"/>
-      </w:pPr>
-    </w:lvl>
-    <w:lvl w:ilvl="3" w:tplc="0419000F" w:tentative="1">
-      <w:start w:val="1"/>
-      <w:numFmt w:val="decimal"/>
-      <w:lvlText w:val="%4."/>
-      <w:lvlJc w:val="left"/>
-      <w:pPr>
-        <w:ind w:left="2880" w:hanging="360"/>
-      </w:pPr>
-    </w:lvl>
-    <w:lvl w:ilvl="4" w:tplc="04190019" w:tentative="1">
-      <w:start w:val="1"/>
-      <w:numFmt w:val="lowerLetter"/>
-      <w:lvlText w:val="%5."/>
-      <w:lvlJc w:val="left"/>
-      <w:pPr>
-        <w:ind w:left="3600" w:hanging="360"/>
-      </w:pPr>
-    </w:lvl>
-    <w:lvl w:ilvl="5" w:tplc="0419001B" w:tentative="1">
-      <w:start w:val="1"/>
-      <w:numFmt w:val="lowerRoman"/>
-      <w:lvlText w:val="%6."/>
-      <w:lvlJc w:val="right"/>
-      <w:pPr>
-        <w:ind w:left="4320" w:hanging="180"/>
-      </w:pPr>
-    </w:lvl>
-    <w:lvl w:ilvl="6" w:tplc="0419000F" w:tentative="1">
-      <w:start w:val="1"/>
-      <w:numFmt w:val="decimal"/>
-      <w:lvlText w:val="%7."/>
-      <w:lvlJc w:val="left"/>
-      <w:pPr>
-        <w:ind w:left="5040" w:hanging="360"/>
-      </w:pPr>
-    </w:lvl>
-    <w:lvl w:ilvl="7" w:tplc="04190019" w:tentative="1">
-      <w:start w:val="1"/>
-      <w:numFmt w:val="lowerLetter"/>
-      <w:lvlText w:val="%8."/>
-      <w:lvlJc w:val="left"/>
-      <w:pPr>
-        <w:ind w:left="5760" w:hanging="360"/>
-      </w:pPr>
-    </w:lvl>
-    <w:lvl w:ilvl="8" w:tplc="0419001B" w:tentative="1">
-      <w:start w:val="1"/>
-      <w:numFmt w:val="lowerRoman"/>
-      <w:lvlText w:val="%9."/>
-      <w:lvlJc w:val="right"/>
-      <w:pPr>
-        <w:ind w:left="6480" w:hanging="180"/>
-      </w:pPr>
-    </w:lvl>
-  </w:abstractNum>
-  <w:abstractNum w:abstractNumId="9">
-    <w:nsid w:val="279A7E70"/>
-    <w:multiLevelType w:val="hybridMultilevel"/>
-    <w:tmpl w:val="5128E78A"/>
-    <w:lvl w:ilvl="0" w:tplc="04190011">
-      <w:start w:val="1"/>
-      <w:numFmt w:val="decimal"/>
-      <w:lvlText w:val="%1)"/>
-      <w:lvlJc w:val="left"/>
-      <w:pPr>
-        <w:ind w:left="720" w:hanging="360"/>
-      </w:pPr>
-      <w:rPr>
-        <w:rFonts w:hint="default"/>
-      </w:rPr>
-    </w:lvl>
-    <w:lvl w:ilvl="1" w:tplc="04190019" w:tentative="1">
-      <w:start w:val="1"/>
-      <w:numFmt w:val="lowerLetter"/>
-      <w:lvlText w:val="%2."/>
-      <w:lvlJc w:val="left"/>
-      <w:pPr>
-        <w:ind w:left="1440" w:hanging="360"/>
-      </w:pPr>
-    </w:lvl>
-    <w:lvl w:ilvl="2" w:tplc="0419001B" w:tentative="1">
-      <w:start w:val="1"/>
-      <w:numFmt w:val="lowerRoman"/>
-      <w:lvlText w:val="%3."/>
-      <w:lvlJc w:val="right"/>
-      <w:pPr>
-        <w:ind w:left="2160" w:hanging="180"/>
-      </w:pPr>
-    </w:lvl>
-    <w:lvl w:ilvl="3" w:tplc="0419000F" w:tentative="1">
-      <w:start w:val="1"/>
-      <w:numFmt w:val="decimal"/>
-      <w:lvlText w:val="%4."/>
-      <w:lvlJc w:val="left"/>
-      <w:pPr>
-        <w:ind w:left="2880" w:hanging="360"/>
-      </w:pPr>
-    </w:lvl>
-    <w:lvl w:ilvl="4" w:tplc="04190019" w:tentative="1">
-      <w:start w:val="1"/>
-      <w:numFmt w:val="lowerLetter"/>
-      <w:lvlText w:val="%5."/>
-      <w:lvlJc w:val="left"/>
-      <w:pPr>
-        <w:ind w:left="3600" w:hanging="360"/>
-      </w:pPr>
-    </w:lvl>
-    <w:lvl w:ilvl="5" w:tplc="0419001B" w:tentative="1">
-      <w:start w:val="1"/>
-      <w:numFmt w:val="lowerRoman"/>
-      <w:lvlText w:val="%6."/>
-      <w:lvlJc w:val="right"/>
-      <w:pPr>
-        <w:ind w:left="4320" w:hanging="180"/>
-      </w:pPr>
-    </w:lvl>
-    <w:lvl w:ilvl="6" w:tplc="0419000F" w:tentative="1">
-      <w:start w:val="1"/>
-      <w:numFmt w:val="decimal"/>
-      <w:lvlText w:val="%7."/>
-      <w:lvlJc w:val="left"/>
-      <w:pPr>
-        <w:ind w:left="5040" w:hanging="360"/>
-      </w:pPr>
-    </w:lvl>
-    <w:lvl w:ilvl="7" w:tplc="04190019" w:tentative="1">
-      <w:start w:val="1"/>
-      <w:numFmt w:val="lowerLetter"/>
-      <w:lvlText w:val="%8."/>
-      <w:lvlJc w:val="left"/>
-      <w:pPr>
-        <w:ind w:left="5760" w:hanging="360"/>
-      </w:pPr>
-    </w:lvl>
-    <w:lvl w:ilvl="8" w:tplc="0419001B" w:tentative="1">
-      <w:start w:val="1"/>
-      <w:numFmt w:val="lowerRoman"/>
-      <w:lvlText w:val="%9."/>
-      <w:lvlJc w:val="right"/>
-      <w:pPr>
-        <w:ind w:left="6480" w:hanging="180"/>
-      </w:pPr>
-    </w:lvl>
-  </w:abstractNum>
-  <w:abstractNum w:abstractNumId="10">
-    <w:nsid w:val="303F2F2A"/>
-    <w:multiLevelType w:val="hybridMultilevel"/>
-    <w:tmpl w:val="5B32F1BE"/>
-    <w:lvl w:ilvl="0" w:tplc="04190011">
-      <w:start w:val="1"/>
-      <w:numFmt w:val="decimal"/>
-      <w:lvlText w:val="%1)"/>
-      <w:lvlJc w:val="left"/>
-      <w:pPr>
-        <w:ind w:left="720" w:hanging="360"/>
-      </w:pPr>
-      <w:rPr>
-        <w:rFonts w:hint="default"/>
-      </w:rPr>
-    </w:lvl>
-    <w:lvl w:ilvl="1" w:tplc="04190019" w:tentative="1">
-      <w:start w:val="1"/>
-      <w:numFmt w:val="lowerLetter"/>
-      <w:lvlText w:val="%2."/>
-      <w:lvlJc w:val="left"/>
-      <w:pPr>
-        <w:ind w:left="1440" w:hanging="360"/>
-      </w:pPr>
-    </w:lvl>
-    <w:lvl w:ilvl="2" w:tplc="0419001B" w:tentative="1">
-      <w:start w:val="1"/>
-      <w:numFmt w:val="lowerRoman"/>
-      <w:lvlText w:val="%3."/>
-      <w:lvlJc w:val="right"/>
-      <w:pPr>
-        <w:ind w:left="2160" w:hanging="180"/>
-      </w:pPr>
-    </w:lvl>
-    <w:lvl w:ilvl="3" w:tplc="0419000F" w:tentative="1">
-      <w:start w:val="1"/>
-      <w:numFmt w:val="decimal"/>
-      <w:lvlText w:val="%4."/>
-      <w:lvlJc w:val="left"/>
-      <w:pPr>
-        <w:ind w:left="2880" w:hanging="360"/>
-      </w:pPr>
-    </w:lvl>
-    <w:lvl w:ilvl="4" w:tplc="04190019" w:tentative="1">
-      <w:start w:val="1"/>
-      <w:numFmt w:val="lowerLetter"/>
-      <w:lvlText w:val="%5."/>
-      <w:lvlJc w:val="left"/>
-      <w:pPr>
-        <w:ind w:left="3600" w:hanging="360"/>
-      </w:pPr>
-    </w:lvl>
-    <w:lvl w:ilvl="5" w:tplc="0419001B" w:tentative="1">
-      <w:start w:val="1"/>
-      <w:numFmt w:val="lowerRoman"/>
-      <w:lvlText w:val="%6."/>
-      <w:lvlJc w:val="right"/>
-      <w:pPr>
-        <w:ind w:left="4320" w:hanging="180"/>
-      </w:pPr>
-    </w:lvl>
-    <w:lvl w:ilvl="6" w:tplc="0419000F" w:tentative="1">
-      <w:start w:val="1"/>
-      <w:numFmt w:val="decimal"/>
-      <w:lvlText w:val="%7."/>
-      <w:lvlJc w:val="left"/>
-      <w:pPr>
-        <w:ind w:left="5040" w:hanging="360"/>
-      </w:pPr>
-    </w:lvl>
-    <w:lvl w:ilvl="7" w:tplc="04190019" w:tentative="1">
-      <w:start w:val="1"/>
-      <w:numFmt w:val="lowerLetter"/>
-      <w:lvlText w:val="%8."/>
-      <w:lvlJc w:val="left"/>
-      <w:pPr>
-        <w:ind w:left="5760" w:hanging="360"/>
-      </w:pPr>
-    </w:lvl>
-    <w:lvl w:ilvl="8" w:tplc="0419001B" w:tentative="1">
-      <w:start w:val="1"/>
-      <w:numFmt w:val="lowerRoman"/>
-      <w:lvlText w:val="%9."/>
-      <w:lvlJc w:val="right"/>
-      <w:pPr>
-        <w:ind w:left="6480" w:hanging="180"/>
-      </w:pPr>
-    </w:lvl>
-  </w:abstractNum>
-  <w:abstractNum w:abstractNumId="11">
-    <w:nsid w:val="39CB55E1"/>
-    <w:multiLevelType w:val="hybridMultilevel"/>
-    <w:tmpl w:val="132CE6A4"/>
-    <w:lvl w:ilvl="0" w:tplc="04190011">
-      <w:start w:val="1"/>
-      <w:numFmt w:val="decimal"/>
-      <w:lvlText w:val="%1)"/>
-      <w:lvlJc w:val="left"/>
-      <w:pPr>
-        <w:ind w:left="720" w:hanging="360"/>
-      </w:pPr>
-      <w:rPr>
-        <w:rFonts w:hint="default"/>
-      </w:rPr>
-    </w:lvl>
-    <w:lvl w:ilvl="1" w:tplc="04190019" w:tentative="1">
-      <w:start w:val="1"/>
-      <w:numFmt w:val="lowerLetter"/>
-      <w:lvlText w:val="%2."/>
-      <w:lvlJc w:val="left"/>
-      <w:pPr>
-        <w:ind w:left="1440" w:hanging="360"/>
-      </w:pPr>
-    </w:lvl>
-    <w:lvl w:ilvl="2" w:tplc="0419001B" w:tentative="1">
-      <w:start w:val="1"/>
-      <w:numFmt w:val="lowerRoman"/>
-      <w:lvlText w:val="%3."/>
-      <w:lvlJc w:val="right"/>
-      <w:pPr>
-        <w:ind w:left="2160" w:hanging="180"/>
-      </w:pPr>
-    </w:lvl>
-    <w:lvl w:ilvl="3" w:tplc="0419000F" w:tentative="1">
-      <w:start w:val="1"/>
-      <w:numFmt w:val="decimal"/>
-      <w:lvlText w:val="%4."/>
-      <w:lvlJc w:val="left"/>
-      <w:pPr>
-        <w:ind w:left="2880" w:hanging="360"/>
-      </w:pPr>
-    </w:lvl>
-    <w:lvl w:ilvl="4" w:tplc="04190019" w:tentative="1">
-      <w:start w:val="1"/>
-      <w:numFmt w:val="lowerLetter"/>
-      <w:lvlText w:val="%5."/>
-      <w:lvlJc w:val="left"/>
-      <w:pPr>
-        <w:ind w:left="3600" w:hanging="360"/>
-      </w:pPr>
-    </w:lvl>
-    <w:lvl w:ilvl="5" w:tplc="0419001B" w:tentative="1">
-      <w:start w:val="1"/>
-      <w:numFmt w:val="lowerRoman"/>
-      <w:lvlText w:val="%6."/>
-      <w:lvlJc w:val="right"/>
-      <w:pPr>
-        <w:ind w:left="4320" w:hanging="180"/>
-      </w:pPr>
-    </w:lvl>
-    <w:lvl w:ilvl="6" w:tplc="0419000F" w:tentative="1">
-      <w:start w:val="1"/>
-      <w:numFmt w:val="decimal"/>
-      <w:lvlText w:val="%7."/>
-      <w:lvlJc w:val="left"/>
-      <w:pPr>
-        <w:ind w:left="5040" w:hanging="360"/>
-      </w:pPr>
-    </w:lvl>
-    <w:lvl w:ilvl="7" w:tplc="04190019" w:tentative="1">
-      <w:start w:val="1"/>
-      <w:numFmt w:val="lowerLetter"/>
-      <w:lvlText w:val="%8."/>
-      <w:lvlJc w:val="left"/>
-      <w:pPr>
-        <w:ind w:left="5760" w:hanging="360"/>
-      </w:pPr>
-    </w:lvl>
-    <w:lvl w:ilvl="8" w:tplc="0419001B" w:tentative="1">
-      <w:start w:val="1"/>
-      <w:numFmt w:val="lowerRoman"/>
-      <w:lvlText w:val="%9."/>
-      <w:lvlJc w:val="right"/>
-      <w:pPr>
-        <w:ind w:left="6480" w:hanging="180"/>
-      </w:pPr>
-    </w:lvl>
-  </w:abstractNum>
-  <w:abstractNum w:abstractNumId="12">
-    <w:nsid w:val="3E156906"/>
-    <w:multiLevelType w:val="hybridMultilevel"/>
-    <w:tmpl w:val="2AA4254C"/>
-    <w:lvl w:ilvl="0" w:tplc="976C99EA">
-      <w:start w:val="1"/>
-      <w:numFmt w:val="decimal"/>
-      <w:lvlText w:val="%1)"/>
-      <w:lvlJc w:val="left"/>
-      <w:pPr>
-        <w:ind w:left="1080" w:hanging="360"/>
-      </w:pPr>
-      <w:rPr>
-        <w:rFonts w:hint="default"/>
-      </w:rPr>
-    </w:lvl>
-    <w:lvl w:ilvl="1" w:tplc="04190019" w:tentative="1">
-      <w:start w:val="1"/>
-      <w:numFmt w:val="lowerLetter"/>
-      <w:lvlText w:val="%2."/>
-      <w:lvlJc w:val="left"/>
-      <w:pPr>
-        <w:ind w:left="1800" w:hanging="360"/>
-      </w:pPr>
-    </w:lvl>
-    <w:lvl w:ilvl="2" w:tplc="0419001B" w:tentative="1">
-      <w:start w:val="1"/>
-      <w:numFmt w:val="lowerRoman"/>
-      <w:lvlText w:val="%3."/>
-      <w:lvlJc w:val="right"/>
-      <w:pPr>
-        <w:ind w:left="2520" w:hanging="180"/>
-      </w:pPr>
-    </w:lvl>
-    <w:lvl w:ilvl="3" w:tplc="0419000F" w:tentative="1">
-      <w:start w:val="1"/>
-      <w:numFmt w:val="decimal"/>
-      <w:lvlText w:val="%4."/>
-      <w:lvlJc w:val="left"/>
-      <w:pPr>
-        <w:ind w:left="3240" w:hanging="360"/>
-      </w:pPr>
-    </w:lvl>
-    <w:lvl w:ilvl="4" w:tplc="04190019" w:tentative="1">
-      <w:start w:val="1"/>
-      <w:numFmt w:val="lowerLetter"/>
-      <w:lvlText w:val="%5."/>
-      <w:lvlJc w:val="left"/>
-      <w:pPr>
-        <w:ind w:left="3960" w:hanging="360"/>
-      </w:pPr>
-    </w:lvl>
-    <w:lvl w:ilvl="5" w:tplc="0419001B" w:tentative="1">
-      <w:start w:val="1"/>
-      <w:numFmt w:val="lowerRoman"/>
-      <w:lvlText w:val="%6."/>
-      <w:lvlJc w:val="right"/>
-      <w:pPr>
-        <w:ind w:left="4680" w:hanging="180"/>
-      </w:pPr>
-    </w:lvl>
-    <w:lvl w:ilvl="6" w:tplc="0419000F" w:tentative="1">
-      <w:start w:val="1"/>
-      <w:numFmt w:val="decimal"/>
-      <w:lvlText w:val="%7."/>
-      <w:lvlJc w:val="left"/>
-      <w:pPr>
-        <w:ind w:left="5400" w:hanging="360"/>
-      </w:pPr>
-    </w:lvl>
-    <w:lvl w:ilvl="7" w:tplc="04190019" w:tentative="1">
-      <w:start w:val="1"/>
-      <w:numFmt w:val="lowerLetter"/>
-      <w:lvlText w:val="%8."/>
-      <w:lvlJc w:val="left"/>
-      <w:pPr>
-        <w:ind w:left="6120" w:hanging="360"/>
-      </w:pPr>
-    </w:lvl>
-    <w:lvl w:ilvl="8" w:tplc="0419001B" w:tentative="1">
-      <w:start w:val="1"/>
-      <w:numFmt w:val="lowerRoman"/>
-      <w:lvlText w:val="%9."/>
-      <w:lvlJc w:val="right"/>
-      <w:pPr>
-        <w:ind w:left="6840" w:hanging="180"/>
-      </w:pPr>
-    </w:lvl>
-  </w:abstractNum>
-  <w:abstractNum w:abstractNumId="13">
-    <w:nsid w:val="40B107ED"/>
-    <w:multiLevelType w:val="hybridMultilevel"/>
-    <w:tmpl w:val="8130A0E2"/>
-    <w:lvl w:ilvl="0" w:tplc="04190011">
-      <w:start w:val="1"/>
-      <w:numFmt w:val="decimal"/>
-      <w:lvlText w:val="%1)"/>
-      <w:lvlJc w:val="left"/>
-      <w:pPr>
-        <w:ind w:left="720" w:hanging="360"/>
-      </w:pPr>
-      <w:rPr>
-        <w:rFonts w:hint="default"/>
-      </w:rPr>
-    </w:lvl>
-    <w:lvl w:ilvl="1" w:tplc="04190019" w:tentative="1">
-      <w:start w:val="1"/>
-      <w:numFmt w:val="lowerLetter"/>
-      <w:lvlText w:val="%2."/>
-      <w:lvlJc w:val="left"/>
-      <w:pPr>
-        <w:ind w:left="1440" w:hanging="360"/>
-      </w:pPr>
-    </w:lvl>
-    <w:lvl w:ilvl="2" w:tplc="0419001B" w:tentative="1">
-      <w:start w:val="1"/>
-      <w:numFmt w:val="lowerRoman"/>
-      <w:lvlText w:val="%3."/>
-      <w:lvlJc w:val="right"/>
-      <w:pPr>
-        <w:ind w:left="2160" w:hanging="180"/>
-      </w:pPr>
-    </w:lvl>
-    <w:lvl w:ilvl="3" w:tplc="0419000F" w:tentative="1">
-      <w:start w:val="1"/>
-      <w:numFmt w:val="decimal"/>
-      <w:lvlText w:val="%4."/>
-      <w:lvlJc w:val="left"/>
-      <w:pPr>
-        <w:ind w:left="2880" w:hanging="360"/>
-      </w:pPr>
-    </w:lvl>
-    <w:lvl w:ilvl="4" w:tplc="04190019" w:tentative="1">
-      <w:start w:val="1"/>
-      <w:numFmt w:val="lowerLetter"/>
-      <w:lvlText w:val="%5."/>
-      <w:lvlJc w:val="left"/>
-      <w:pPr>
-        <w:ind w:left="3600" w:hanging="360"/>
-      </w:pPr>
-    </w:lvl>
-    <w:lvl w:ilvl="5" w:tplc="0419001B" w:tentative="1">
-      <w:start w:val="1"/>
-      <w:numFmt w:val="lowerRoman"/>
-      <w:lvlText w:val="%6."/>
-      <w:lvlJc w:val="right"/>
-      <w:pPr>
-        <w:ind w:left="4320" w:hanging="180"/>
-      </w:pPr>
-    </w:lvl>
-    <w:lvl w:ilvl="6" w:tplc="0419000F" w:tentative="1">
-      <w:start w:val="1"/>
-      <w:numFmt w:val="decimal"/>
-      <w:lvlText w:val="%7."/>
-      <w:lvlJc w:val="left"/>
-      <w:pPr>
-        <w:ind w:left="5040" w:hanging="360"/>
-      </w:pPr>
-    </w:lvl>
-    <w:lvl w:ilvl="7" w:tplc="04190019" w:tentative="1">
-      <w:start w:val="1"/>
-      <w:numFmt w:val="lowerLetter"/>
-      <w:lvlText w:val="%8."/>
-      <w:lvlJc w:val="left"/>
-      <w:pPr>
-        <w:ind w:left="5760" w:hanging="360"/>
-      </w:pPr>
-    </w:lvl>
-    <w:lvl w:ilvl="8" w:tplc="0419001B" w:tentative="1">
-      <w:start w:val="1"/>
-      <w:numFmt w:val="lowerRoman"/>
-      <w:lvlText w:val="%9."/>
-      <w:lvlJc w:val="right"/>
-      <w:pPr>
-        <w:ind w:left="6480" w:hanging="180"/>
-      </w:pPr>
-    </w:lvl>
-  </w:abstractNum>
-  <w:abstractNum w:abstractNumId="14">
-    <w:nsid w:val="43C93947"/>
-    <w:multiLevelType w:val="multilevel"/>
-    <w:tmpl w:val="E8ACCCA2"/>
-    <w:lvl w:ilvl="0">
-      <w:start w:val="1"/>
-      <w:numFmt w:val="decimal"/>
-      <w:lvlText w:val="%1."/>
-      <w:lvlJc w:val="left"/>
-      <w:pPr>
-        <w:tabs>
-          <w:tab w:val="num" w:pos="0"/>
-        </w:tabs>
-        <w:ind w:left="720" w:hanging="360"/>
-      </w:pPr>
-    </w:lvl>
-    <w:lvl w:ilvl="1">
-      <w:start w:val="1"/>
-      <w:numFmt w:val="lowerLetter"/>
-      <w:lvlText w:val="%2."/>
-      <w:lvlJc w:val="left"/>
-      <w:pPr>
-        <w:tabs>
-          <w:tab w:val="num" w:pos="0"/>
-        </w:tabs>
-        <w:ind w:left="1440" w:hanging="360"/>
-      </w:pPr>
-    </w:lvl>
-    <w:lvl w:ilvl="2">
-      <w:start w:val="1"/>
-      <w:numFmt w:val="lowerRoman"/>
-      <w:lvlText w:val="%3."/>
-      <w:lvlJc w:val="right"/>
-      <w:pPr>
-        <w:tabs>
-          <w:tab w:val="num" w:pos="0"/>
-        </w:tabs>
-        <w:ind w:left="2160" w:hanging="180"/>
-      </w:pPr>
-    </w:lvl>
-    <w:lvl w:ilvl="3">
-      <w:start w:val="1"/>
-      <w:numFmt w:val="decimal"/>
-      <w:lvlText w:val="%4."/>
-      <w:lvlJc w:val="left"/>
-      <w:pPr>
-        <w:tabs>
-          <w:tab w:val="num" w:pos="0"/>
-        </w:tabs>
-        <w:ind w:left="2880" w:hanging="360"/>
-      </w:pPr>
-    </w:lvl>
-    <w:lvl w:ilvl="4">
-      <w:start w:val="1"/>
-      <w:numFmt w:val="lowerLetter"/>
-      <w:lvlText w:val="%5."/>
-      <w:lvlJc w:val="left"/>
-      <w:pPr>
-        <w:tabs>
-          <w:tab w:val="num" w:pos="0"/>
-        </w:tabs>
-        <w:ind w:left="3600" w:hanging="360"/>
-      </w:pPr>
-    </w:lvl>
-    <w:lvl w:ilvl="5">
-      <w:start w:val="1"/>
-      <w:numFmt w:val="lowerRoman"/>
-      <w:lvlText w:val="%6."/>
-      <w:lvlJc w:val="right"/>
-      <w:pPr>
-        <w:tabs>
-          <w:tab w:val="num" w:pos="0"/>
-        </w:tabs>
-        <w:ind w:left="4320" w:hanging="180"/>
-      </w:pPr>
-    </w:lvl>
-    <w:lvl w:ilvl="6">
-      <w:start w:val="1"/>
-      <w:numFmt w:val="decimal"/>
-      <w:lvlText w:val="%7."/>
-      <w:lvlJc w:val="left"/>
-      <w:pPr>
-        <w:tabs>
-          <w:tab w:val="num" w:pos="0"/>
-        </w:tabs>
-        <w:ind w:left="5040" w:hanging="360"/>
-      </w:pPr>
-    </w:lvl>
-    <w:lvl w:ilvl="7">
-      <w:start w:val="1"/>
-      <w:numFmt w:val="lowerLetter"/>
-      <w:lvlText w:val="%8."/>
-      <w:lvlJc w:val="left"/>
-      <w:pPr>
-        <w:tabs>
-          <w:tab w:val="num" w:pos="0"/>
-        </w:tabs>
-        <w:ind w:left="5760" w:hanging="360"/>
-      </w:pPr>
-    </w:lvl>
-    <w:lvl w:ilvl="8">
-      <w:start w:val="1"/>
-      <w:numFmt w:val="lowerRoman"/>
-      <w:lvlText w:val="%9."/>
-      <w:lvlJc w:val="right"/>
-      <w:pPr>
-        <w:tabs>
-          <w:tab w:val="num" w:pos="0"/>
-        </w:tabs>
-        <w:ind w:left="6480" w:hanging="180"/>
-      </w:pPr>
-    </w:lvl>
-  </w:abstractNum>
-  <w:abstractNum w:abstractNumId="15">
     <w:nsid w:val="455A4D63"/>
     <w:multiLevelType w:val="multilevel"/>
-    <w:tmpl w:val="32043514"/>
+    <w:tmpl w:val="C79403CC"/>
     <w:lvl w:ilvl="0">
       <w:start w:val="1"/>
       <w:numFmt w:val="decimal"/>
@@ -3275,6 +3846,7 @@
         <w:ind w:left="432" w:hanging="432"/>
       </w:pPr>
       <w:rPr>
+        <w:rFonts w:hint="default"/>
         <w:lang w:val="ru-RU"/>
       </w:rPr>
     </w:lvl>
@@ -3287,6 +3859,9 @@
       <w:pPr>
         <w:ind w:left="576" w:hanging="576"/>
       </w:pPr>
+      <w:rPr>
+        <w:rFonts w:hint="default"/>
+      </w:rPr>
     </w:lvl>
     <w:lvl w:ilvl="2">
       <w:start w:val="1"/>
@@ -3297,6 +3872,9 @@
       <w:pPr>
         <w:ind w:left="720" w:hanging="720"/>
       </w:pPr>
+      <w:rPr>
+        <w:rFonts w:hint="default"/>
+      </w:rPr>
     </w:lvl>
     <w:lvl w:ilvl="3">
       <w:start w:val="1"/>
@@ -3306,6 +3884,9 @@
       <w:pPr>
         <w:ind w:left="864" w:hanging="864"/>
       </w:pPr>
+      <w:rPr>
+        <w:rFonts w:hint="default"/>
+      </w:rPr>
     </w:lvl>
     <w:lvl w:ilvl="4">
       <w:start w:val="1"/>
@@ -3316,6 +3897,9 @@
       <w:pPr>
         <w:ind w:left="1008" w:hanging="1008"/>
       </w:pPr>
+      <w:rPr>
+        <w:rFonts w:hint="default"/>
+      </w:rPr>
     </w:lvl>
     <w:lvl w:ilvl="5">
       <w:start w:val="1"/>
@@ -3326,6 +3910,9 @@
       <w:pPr>
         <w:ind w:left="1152" w:hanging="1152"/>
       </w:pPr>
+      <w:rPr>
+        <w:rFonts w:hint="default"/>
+      </w:rPr>
     </w:lvl>
     <w:lvl w:ilvl="6">
       <w:start w:val="1"/>
@@ -3336,6 +3923,9 @@
       <w:pPr>
         <w:ind w:left="1296" w:hanging="1296"/>
       </w:pPr>
+      <w:rPr>
+        <w:rFonts w:hint="default"/>
+      </w:rPr>
     </w:lvl>
     <w:lvl w:ilvl="7">
       <w:start w:val="1"/>
@@ -3346,6 +3936,9 @@
       <w:pPr>
         <w:ind w:left="1440" w:hanging="1440"/>
       </w:pPr>
+      <w:rPr>
+        <w:rFonts w:hint="default"/>
+      </w:rPr>
     </w:lvl>
     <w:lvl w:ilvl="8">
       <w:start w:val="1"/>
@@ -3355,98 +3948,12 @@
       <w:pPr>
         <w:ind w:left="1584" w:hanging="1584"/>
       </w:pPr>
-    </w:lvl>
-  </w:abstractNum>
-  <w:abstractNum w:abstractNumId="16">
-    <w:nsid w:val="4A4A4DCB"/>
-    <w:multiLevelType w:val="hybridMultilevel"/>
-    <w:tmpl w:val="DDE6728A"/>
-    <w:lvl w:ilvl="0" w:tplc="04190011">
-      <w:start w:val="1"/>
-      <w:numFmt w:val="decimal"/>
-      <w:lvlText w:val="%1)"/>
-      <w:lvlJc w:val="left"/>
-      <w:pPr>
-        <w:ind w:left="720" w:hanging="360"/>
-      </w:pPr>
       <w:rPr>
         <w:rFonts w:hint="default"/>
       </w:rPr>
     </w:lvl>
-    <w:lvl w:ilvl="1" w:tplc="04190019" w:tentative="1">
-      <w:start w:val="1"/>
-      <w:numFmt w:val="lowerLetter"/>
-      <w:lvlText w:val="%2."/>
-      <w:lvlJc w:val="left"/>
-      <w:pPr>
-        <w:ind w:left="1440" w:hanging="360"/>
-      </w:pPr>
-    </w:lvl>
-    <w:lvl w:ilvl="2" w:tplc="0419001B" w:tentative="1">
-      <w:start w:val="1"/>
-      <w:numFmt w:val="lowerRoman"/>
-      <w:lvlText w:val="%3."/>
-      <w:lvlJc w:val="right"/>
-      <w:pPr>
-        <w:ind w:left="2160" w:hanging="180"/>
-      </w:pPr>
-    </w:lvl>
-    <w:lvl w:ilvl="3" w:tplc="0419000F" w:tentative="1">
-      <w:start w:val="1"/>
-      <w:numFmt w:val="decimal"/>
-      <w:lvlText w:val="%4."/>
-      <w:lvlJc w:val="left"/>
-      <w:pPr>
-        <w:ind w:left="2880" w:hanging="360"/>
-      </w:pPr>
-    </w:lvl>
-    <w:lvl w:ilvl="4" w:tplc="04190019" w:tentative="1">
-      <w:start w:val="1"/>
-      <w:numFmt w:val="lowerLetter"/>
-      <w:lvlText w:val="%5."/>
-      <w:lvlJc w:val="left"/>
-      <w:pPr>
-        <w:ind w:left="3600" w:hanging="360"/>
-      </w:pPr>
-    </w:lvl>
-    <w:lvl w:ilvl="5" w:tplc="0419001B" w:tentative="1">
-      <w:start w:val="1"/>
-      <w:numFmt w:val="lowerRoman"/>
-      <w:lvlText w:val="%6."/>
-      <w:lvlJc w:val="right"/>
-      <w:pPr>
-        <w:ind w:left="4320" w:hanging="180"/>
-      </w:pPr>
-    </w:lvl>
-    <w:lvl w:ilvl="6" w:tplc="0419000F" w:tentative="1">
-      <w:start w:val="1"/>
-      <w:numFmt w:val="decimal"/>
-      <w:lvlText w:val="%7."/>
-      <w:lvlJc w:val="left"/>
-      <w:pPr>
-        <w:ind w:left="5040" w:hanging="360"/>
-      </w:pPr>
-    </w:lvl>
-    <w:lvl w:ilvl="7" w:tplc="04190019" w:tentative="1">
-      <w:start w:val="1"/>
-      <w:numFmt w:val="lowerLetter"/>
-      <w:lvlText w:val="%8."/>
-      <w:lvlJc w:val="left"/>
-      <w:pPr>
-        <w:ind w:left="5760" w:hanging="360"/>
-      </w:pPr>
-    </w:lvl>
-    <w:lvl w:ilvl="8" w:tplc="0419001B" w:tentative="1">
-      <w:start w:val="1"/>
-      <w:numFmt w:val="lowerRoman"/>
-      <w:lvlText w:val="%9."/>
-      <w:lvlJc w:val="right"/>
-      <w:pPr>
-        <w:ind w:left="6480" w:hanging="180"/>
-      </w:pPr>
-    </w:lvl>
   </w:abstractNum>
-  <w:abstractNum w:abstractNumId="17">
+  <w:abstractNum w:abstractNumId="6">
     <w:nsid w:val="4B1A7357"/>
     <w:multiLevelType w:val="hybridMultilevel"/>
     <w:tmpl w:val="E0FA733A"/>
@@ -3542,17 +4049,21 @@
       </w:pPr>
     </w:lvl>
   </w:abstractNum>
-  <w:abstractNum w:abstractNumId="18">
-    <w:nsid w:val="630870E2"/>
+  <w:abstractNum w:abstractNumId="7">
+    <w:nsid w:val="6E307A99"/>
     <w:multiLevelType w:val="hybridMultilevel"/>
-    <w:tmpl w:val="5DC4C3B8"/>
-    <w:lvl w:ilvl="0" w:tplc="04190011">
+    <w:tmpl w:val="903CB3E2"/>
+    <w:lvl w:ilvl="0" w:tplc="0762919C">
       <w:start w:val="1"/>
       <w:numFmt w:val="decimal"/>
-      <w:lvlText w:val="%1)"/>
+      <w:pStyle w:val="a1"/>
+      <w:lvlText w:val="%1"/>
       <w:lvlJc w:val="left"/>
       <w:pPr>
-        <w:ind w:left="720" w:hanging="360"/>
+        <w:tabs>
+          <w:tab w:val="num" w:pos="397"/>
+        </w:tabs>
+        <w:ind w:left="397" w:hanging="397"/>
       </w:pPr>
       <w:rPr>
         <w:rFonts w:hint="default"/>
@@ -3564,7 +4075,7 @@
       <w:lvlText w:val="%2."/>
       <w:lvlJc w:val="left"/>
       <w:pPr>
-        <w:ind w:left="1440" w:hanging="360"/>
+        <w:ind w:left="2120" w:hanging="360"/>
       </w:pPr>
     </w:lvl>
     <w:lvl w:ilvl="2" w:tplc="0419001B" w:tentative="1">
@@ -3573,7 +4084,7 @@
       <w:lvlText w:val="%3."/>
       <w:lvlJc w:val="right"/>
       <w:pPr>
-        <w:ind w:left="2160" w:hanging="180"/>
+        <w:ind w:left="2840" w:hanging="180"/>
       </w:pPr>
     </w:lvl>
     <w:lvl w:ilvl="3" w:tplc="0419000F" w:tentative="1">
@@ -3582,7 +4093,7 @@
       <w:lvlText w:val="%4."/>
       <w:lvlJc w:val="left"/>
       <w:pPr>
-        <w:ind w:left="2880" w:hanging="360"/>
+        <w:ind w:left="3560" w:hanging="360"/>
       </w:pPr>
     </w:lvl>
     <w:lvl w:ilvl="4" w:tplc="04190019" w:tentative="1">
@@ -3591,7 +4102,7 @@
       <w:lvlText w:val="%5."/>
       <w:lvlJc w:val="left"/>
       <w:pPr>
-        <w:ind w:left="3600" w:hanging="360"/>
+        <w:ind w:left="4280" w:hanging="360"/>
       </w:pPr>
     </w:lvl>
     <w:lvl w:ilvl="5" w:tplc="0419001B" w:tentative="1">
@@ -3600,7 +4111,7 @@
       <w:lvlText w:val="%6."/>
       <w:lvlJc w:val="right"/>
       <w:pPr>
-        <w:ind w:left="4320" w:hanging="180"/>
+        <w:ind w:left="5000" w:hanging="180"/>
       </w:pPr>
     </w:lvl>
     <w:lvl w:ilvl="6" w:tplc="0419000F" w:tentative="1">
@@ -3609,7 +4120,7 @@
       <w:lvlText w:val="%7."/>
       <w:lvlJc w:val="left"/>
       <w:pPr>
-        <w:ind w:left="5040" w:hanging="360"/>
+        <w:ind w:left="5720" w:hanging="360"/>
       </w:pPr>
     </w:lvl>
     <w:lvl w:ilvl="7" w:tplc="04190019" w:tentative="1">
@@ -3618,7 +4129,7 @@
       <w:lvlText w:val="%8."/>
       <w:lvlJc w:val="left"/>
       <w:pPr>
-        <w:ind w:left="5760" w:hanging="360"/>
+        <w:ind w:left="6440" w:hanging="360"/>
       </w:pPr>
     </w:lvl>
     <w:lvl w:ilvl="8" w:tplc="0419001B" w:tentative="1">
@@ -3627,282 +4138,11 @@
       <w:lvlText w:val="%9."/>
       <w:lvlJc w:val="right"/>
       <w:pPr>
-        <w:ind w:left="6480" w:hanging="180"/>
+        <w:ind w:left="7160" w:hanging="180"/>
       </w:pPr>
     </w:lvl>
   </w:abstractNum>
-  <w:abstractNum w:abstractNumId="19">
-    <w:nsid w:val="6D5D5473"/>
-    <w:multiLevelType w:val="hybridMultilevel"/>
-    <w:tmpl w:val="AB44029C"/>
-    <w:lvl w:ilvl="0" w:tplc="04190011">
-      <w:start w:val="1"/>
-      <w:numFmt w:val="decimal"/>
-      <w:lvlText w:val="%1)"/>
-      <w:lvlJc w:val="left"/>
-      <w:pPr>
-        <w:ind w:left="720" w:hanging="360"/>
-      </w:pPr>
-      <w:rPr>
-        <w:rFonts w:hint="default"/>
-      </w:rPr>
-    </w:lvl>
-    <w:lvl w:ilvl="1" w:tplc="04190019">
-      <w:start w:val="1"/>
-      <w:numFmt w:val="lowerLetter"/>
-      <w:lvlText w:val="%2."/>
-      <w:lvlJc w:val="left"/>
-      <w:pPr>
-        <w:ind w:left="1440" w:hanging="360"/>
-      </w:pPr>
-    </w:lvl>
-    <w:lvl w:ilvl="2" w:tplc="0419001B" w:tentative="1">
-      <w:start w:val="1"/>
-      <w:numFmt w:val="lowerRoman"/>
-      <w:lvlText w:val="%3."/>
-      <w:lvlJc w:val="right"/>
-      <w:pPr>
-        <w:ind w:left="2160" w:hanging="180"/>
-      </w:pPr>
-    </w:lvl>
-    <w:lvl w:ilvl="3" w:tplc="0419000F" w:tentative="1">
-      <w:start w:val="1"/>
-      <w:numFmt w:val="decimal"/>
-      <w:lvlText w:val="%4."/>
-      <w:lvlJc w:val="left"/>
-      <w:pPr>
-        <w:ind w:left="2880" w:hanging="360"/>
-      </w:pPr>
-    </w:lvl>
-    <w:lvl w:ilvl="4" w:tplc="04190019" w:tentative="1">
-      <w:start w:val="1"/>
-      <w:numFmt w:val="lowerLetter"/>
-      <w:lvlText w:val="%5."/>
-      <w:lvlJc w:val="left"/>
-      <w:pPr>
-        <w:ind w:left="3600" w:hanging="360"/>
-      </w:pPr>
-    </w:lvl>
-    <w:lvl w:ilvl="5" w:tplc="0419001B" w:tentative="1">
-      <w:start w:val="1"/>
-      <w:numFmt w:val="lowerRoman"/>
-      <w:lvlText w:val="%6."/>
-      <w:lvlJc w:val="right"/>
-      <w:pPr>
-        <w:ind w:left="4320" w:hanging="180"/>
-      </w:pPr>
-    </w:lvl>
-    <w:lvl w:ilvl="6" w:tplc="0419000F" w:tentative="1">
-      <w:start w:val="1"/>
-      <w:numFmt w:val="decimal"/>
-      <w:lvlText w:val="%7."/>
-      <w:lvlJc w:val="left"/>
-      <w:pPr>
-        <w:ind w:left="5040" w:hanging="360"/>
-      </w:pPr>
-    </w:lvl>
-    <w:lvl w:ilvl="7" w:tplc="04190019" w:tentative="1">
-      <w:start w:val="1"/>
-      <w:numFmt w:val="lowerLetter"/>
-      <w:lvlText w:val="%8."/>
-      <w:lvlJc w:val="left"/>
-      <w:pPr>
-        <w:ind w:left="5760" w:hanging="360"/>
-      </w:pPr>
-    </w:lvl>
-    <w:lvl w:ilvl="8" w:tplc="0419001B" w:tentative="1">
-      <w:start w:val="1"/>
-      <w:numFmt w:val="lowerRoman"/>
-      <w:lvlText w:val="%9."/>
-      <w:lvlJc w:val="right"/>
-      <w:pPr>
-        <w:ind w:left="6480" w:hanging="180"/>
-      </w:pPr>
-    </w:lvl>
-  </w:abstractNum>
-  <w:abstractNum w:abstractNumId="20">
-    <w:nsid w:val="6E307A99"/>
-    <w:multiLevelType w:val="hybridMultilevel"/>
-    <w:tmpl w:val="903CB3E2"/>
-    <w:lvl w:ilvl="0" w:tplc="0762919C">
-      <w:start w:val="1"/>
-      <w:numFmt w:val="decimal"/>
-      <w:pStyle w:val="a1"/>
-      <w:lvlText w:val="%1"/>
-      <w:lvlJc w:val="left"/>
-      <w:pPr>
-        <w:tabs>
-          <w:tab w:val="num" w:pos="397"/>
-        </w:tabs>
-        <w:ind w:left="397" w:hanging="397"/>
-      </w:pPr>
-      <w:rPr>
-        <w:rFonts w:hint="default"/>
-      </w:rPr>
-    </w:lvl>
-    <w:lvl w:ilvl="1" w:tplc="04190019" w:tentative="1">
-      <w:start w:val="1"/>
-      <w:numFmt w:val="lowerLetter"/>
-      <w:lvlText w:val="%2."/>
-      <w:lvlJc w:val="left"/>
-      <w:pPr>
-        <w:ind w:left="2120" w:hanging="360"/>
-      </w:pPr>
-    </w:lvl>
-    <w:lvl w:ilvl="2" w:tplc="0419001B" w:tentative="1">
-      <w:start w:val="1"/>
-      <w:numFmt w:val="lowerRoman"/>
-      <w:lvlText w:val="%3."/>
-      <w:lvlJc w:val="right"/>
-      <w:pPr>
-        <w:ind w:left="2840" w:hanging="180"/>
-      </w:pPr>
-    </w:lvl>
-    <w:lvl w:ilvl="3" w:tplc="0419000F" w:tentative="1">
-      <w:start w:val="1"/>
-      <w:numFmt w:val="decimal"/>
-      <w:lvlText w:val="%4."/>
-      <w:lvlJc w:val="left"/>
-      <w:pPr>
-        <w:ind w:left="3560" w:hanging="360"/>
-      </w:pPr>
-    </w:lvl>
-    <w:lvl w:ilvl="4" w:tplc="04190019" w:tentative="1">
-      <w:start w:val="1"/>
-      <w:numFmt w:val="lowerLetter"/>
-      <w:lvlText w:val="%5."/>
-      <w:lvlJc w:val="left"/>
-      <w:pPr>
-        <w:ind w:left="4280" w:hanging="360"/>
-      </w:pPr>
-    </w:lvl>
-    <w:lvl w:ilvl="5" w:tplc="0419001B" w:tentative="1">
-      <w:start w:val="1"/>
-      <w:numFmt w:val="lowerRoman"/>
-      <w:lvlText w:val="%6."/>
-      <w:lvlJc w:val="right"/>
-      <w:pPr>
-        <w:ind w:left="5000" w:hanging="180"/>
-      </w:pPr>
-    </w:lvl>
-    <w:lvl w:ilvl="6" w:tplc="0419000F" w:tentative="1">
-      <w:start w:val="1"/>
-      <w:numFmt w:val="decimal"/>
-      <w:lvlText w:val="%7."/>
-      <w:lvlJc w:val="left"/>
-      <w:pPr>
-        <w:ind w:left="5720" w:hanging="360"/>
-      </w:pPr>
-    </w:lvl>
-    <w:lvl w:ilvl="7" w:tplc="04190019" w:tentative="1">
-      <w:start w:val="1"/>
-      <w:numFmt w:val="lowerLetter"/>
-      <w:lvlText w:val="%8."/>
-      <w:lvlJc w:val="left"/>
-      <w:pPr>
-        <w:ind w:left="6440" w:hanging="360"/>
-      </w:pPr>
-    </w:lvl>
-    <w:lvl w:ilvl="8" w:tplc="0419001B" w:tentative="1">
-      <w:start w:val="1"/>
-      <w:numFmt w:val="lowerRoman"/>
-      <w:lvlText w:val="%9."/>
-      <w:lvlJc w:val="right"/>
-      <w:pPr>
-        <w:ind w:left="7160" w:hanging="180"/>
-      </w:pPr>
-    </w:lvl>
-  </w:abstractNum>
-  <w:abstractNum w:abstractNumId="21">
-    <w:nsid w:val="76392C8A"/>
-    <w:multiLevelType w:val="hybridMultilevel"/>
-    <w:tmpl w:val="1304EC2E"/>
-    <w:lvl w:ilvl="0" w:tplc="04190011">
-      <w:start w:val="1"/>
-      <w:numFmt w:val="decimal"/>
-      <w:lvlText w:val="%1)"/>
-      <w:lvlJc w:val="left"/>
-      <w:pPr>
-        <w:ind w:left="720" w:hanging="360"/>
-      </w:pPr>
-      <w:rPr>
-        <w:rFonts w:hint="default"/>
-      </w:rPr>
-    </w:lvl>
-    <w:lvl w:ilvl="1" w:tplc="04190019" w:tentative="1">
-      <w:start w:val="1"/>
-      <w:numFmt w:val="lowerLetter"/>
-      <w:lvlText w:val="%2."/>
-      <w:lvlJc w:val="left"/>
-      <w:pPr>
-        <w:ind w:left="1440" w:hanging="360"/>
-      </w:pPr>
-    </w:lvl>
-    <w:lvl w:ilvl="2" w:tplc="0419001B" w:tentative="1">
-      <w:start w:val="1"/>
-      <w:numFmt w:val="lowerRoman"/>
-      <w:lvlText w:val="%3."/>
-      <w:lvlJc w:val="right"/>
-      <w:pPr>
-        <w:ind w:left="2160" w:hanging="180"/>
-      </w:pPr>
-    </w:lvl>
-    <w:lvl w:ilvl="3" w:tplc="0419000F" w:tentative="1">
-      <w:start w:val="1"/>
-      <w:numFmt w:val="decimal"/>
-      <w:lvlText w:val="%4."/>
-      <w:lvlJc w:val="left"/>
-      <w:pPr>
-        <w:ind w:left="2880" w:hanging="360"/>
-      </w:pPr>
-    </w:lvl>
-    <w:lvl w:ilvl="4" w:tplc="04190019" w:tentative="1">
-      <w:start w:val="1"/>
-      <w:numFmt w:val="lowerLetter"/>
-      <w:lvlText w:val="%5."/>
-      <w:lvlJc w:val="left"/>
-      <w:pPr>
-        <w:ind w:left="3600" w:hanging="360"/>
-      </w:pPr>
-    </w:lvl>
-    <w:lvl w:ilvl="5" w:tplc="0419001B" w:tentative="1">
-      <w:start w:val="1"/>
-      <w:numFmt w:val="lowerRoman"/>
-      <w:lvlText w:val="%6."/>
-      <w:lvlJc w:val="right"/>
-      <w:pPr>
-        <w:ind w:left="4320" w:hanging="180"/>
-      </w:pPr>
-    </w:lvl>
-    <w:lvl w:ilvl="6" w:tplc="0419000F" w:tentative="1">
-      <w:start w:val="1"/>
-      <w:numFmt w:val="decimal"/>
-      <w:lvlText w:val="%7."/>
-      <w:lvlJc w:val="left"/>
-      <w:pPr>
-        <w:ind w:left="5040" w:hanging="360"/>
-      </w:pPr>
-    </w:lvl>
-    <w:lvl w:ilvl="7" w:tplc="04190019" w:tentative="1">
-      <w:start w:val="1"/>
-      <w:numFmt w:val="lowerLetter"/>
-      <w:lvlText w:val="%8."/>
-      <w:lvlJc w:val="left"/>
-      <w:pPr>
-        <w:ind w:left="5760" w:hanging="360"/>
-      </w:pPr>
-    </w:lvl>
-    <w:lvl w:ilvl="8" w:tplc="0419001B" w:tentative="1">
-      <w:start w:val="1"/>
-      <w:numFmt w:val="lowerRoman"/>
-      <w:lvlText w:val="%9."/>
-      <w:lvlJc w:val="right"/>
-      <w:pPr>
-        <w:ind w:left="6480" w:hanging="180"/>
-      </w:pPr>
-    </w:lvl>
-  </w:abstractNum>
-  <w:abstractNum w:abstractNumId="22">
+  <w:abstractNum w:abstractNumId="8">
     <w:nsid w:val="784F461F"/>
     <w:multiLevelType w:val="hybridMultilevel"/>
     <w:tmpl w:val="C346E468"/>
@@ -3988,241 +4228,35 @@
       </w:pPr>
     </w:lvl>
   </w:abstractNum>
-  <w:abstractNum w:abstractNumId="23">
-    <w:nsid w:val="7E7643B2"/>
-    <w:multiLevelType w:val="hybridMultilevel"/>
-    <w:tmpl w:val="C5EEC4F2"/>
-    <w:lvl w:ilvl="0" w:tplc="BBDC7BAA">
-      <w:start w:val="1"/>
-      <w:numFmt w:val="decimal"/>
-      <w:lvlText w:val="%1)"/>
-      <w:lvlJc w:val="left"/>
-      <w:pPr>
-        <w:ind w:left="1080" w:hanging="360"/>
-      </w:pPr>
-      <w:rPr>
-        <w:rFonts w:hint="default"/>
-      </w:rPr>
-    </w:lvl>
-    <w:lvl w:ilvl="1" w:tplc="04190019" w:tentative="1">
-      <w:start w:val="1"/>
-      <w:numFmt w:val="lowerLetter"/>
-      <w:lvlText w:val="%2."/>
-      <w:lvlJc w:val="left"/>
-      <w:pPr>
-        <w:ind w:left="1800" w:hanging="360"/>
-      </w:pPr>
-    </w:lvl>
-    <w:lvl w:ilvl="2" w:tplc="0419001B" w:tentative="1">
-      <w:start w:val="1"/>
-      <w:numFmt w:val="lowerRoman"/>
-      <w:lvlText w:val="%3."/>
-      <w:lvlJc w:val="right"/>
-      <w:pPr>
-        <w:ind w:left="2520" w:hanging="180"/>
-      </w:pPr>
-    </w:lvl>
-    <w:lvl w:ilvl="3" w:tplc="0419000F" w:tentative="1">
-      <w:start w:val="1"/>
-      <w:numFmt w:val="decimal"/>
-      <w:lvlText w:val="%4."/>
-      <w:lvlJc w:val="left"/>
-      <w:pPr>
-        <w:ind w:left="3240" w:hanging="360"/>
-      </w:pPr>
-    </w:lvl>
-    <w:lvl w:ilvl="4" w:tplc="04190019" w:tentative="1">
-      <w:start w:val="1"/>
-      <w:numFmt w:val="lowerLetter"/>
-      <w:lvlText w:val="%5."/>
-      <w:lvlJc w:val="left"/>
-      <w:pPr>
-        <w:ind w:left="3960" w:hanging="360"/>
-      </w:pPr>
-    </w:lvl>
-    <w:lvl w:ilvl="5" w:tplc="0419001B" w:tentative="1">
-      <w:start w:val="1"/>
-      <w:numFmt w:val="lowerRoman"/>
-      <w:lvlText w:val="%6."/>
-      <w:lvlJc w:val="right"/>
-      <w:pPr>
-        <w:ind w:left="4680" w:hanging="180"/>
-      </w:pPr>
-    </w:lvl>
-    <w:lvl w:ilvl="6" w:tplc="0419000F" w:tentative="1">
-      <w:start w:val="1"/>
-      <w:numFmt w:val="decimal"/>
-      <w:lvlText w:val="%7."/>
-      <w:lvlJc w:val="left"/>
-      <w:pPr>
-        <w:ind w:left="5400" w:hanging="360"/>
-      </w:pPr>
-    </w:lvl>
-    <w:lvl w:ilvl="7" w:tplc="04190019" w:tentative="1">
-      <w:start w:val="1"/>
-      <w:numFmt w:val="lowerLetter"/>
-      <w:lvlText w:val="%8."/>
-      <w:lvlJc w:val="left"/>
-      <w:pPr>
-        <w:ind w:left="6120" w:hanging="360"/>
-      </w:pPr>
-    </w:lvl>
-    <w:lvl w:ilvl="8" w:tplc="0419001B" w:tentative="1">
-      <w:start w:val="1"/>
-      <w:numFmt w:val="lowerRoman"/>
-      <w:lvlText w:val="%9."/>
-      <w:lvlJc w:val="right"/>
-      <w:pPr>
-        <w:ind w:left="6840" w:hanging="180"/>
-      </w:pPr>
-    </w:lvl>
-  </w:abstractNum>
   <w:num w:numId="1">
-    <w:abstractNumId w:val="16"/>
+    <w:abstractNumId w:val="5"/>
   </w:num>
   <w:num w:numId="2">
-    <w:abstractNumId w:val="11"/>
+    <w:abstractNumId w:val="5"/>
   </w:num>
   <w:num w:numId="3">
-    <w:abstractNumId w:val="21"/>
+    <w:abstractNumId w:val="3"/>
   </w:num>
   <w:num w:numId="4">
+    <w:abstractNumId w:val="2"/>
+  </w:num>
+  <w:num w:numId="5">
+    <w:abstractNumId w:val="1"/>
+  </w:num>
+  <w:num w:numId="6">
+    <w:abstractNumId w:val="0"/>
+  </w:num>
+  <w:num w:numId="7">
     <w:abstractNumId w:val="6"/>
   </w:num>
-  <w:num w:numId="5">
-    <w:abstractNumId w:val="14"/>
-  </w:num>
-  <w:num w:numId="6">
-    <w:abstractNumId w:val="17"/>
-  </w:num>
-  <w:num w:numId="7">
-    <w:abstractNumId w:val="20"/>
-  </w:num>
   <w:num w:numId="8">
-    <w:abstractNumId w:val="15"/>
+    <w:abstractNumId w:val="7"/>
   </w:num>
   <w:num w:numId="9">
-    <w:abstractNumId w:val="15"/>
+    <w:abstractNumId w:val="4"/>
   </w:num>
   <w:num w:numId="10">
-    <w:abstractNumId w:val="15"/>
-  </w:num>
-  <w:num w:numId="11">
-    <w:abstractNumId w:val="15"/>
-  </w:num>
-  <w:num w:numId="12">
-    <w:abstractNumId w:val="15"/>
-  </w:num>
-  <w:num w:numId="13">
-    <w:abstractNumId w:val="15"/>
-  </w:num>
-  <w:num w:numId="14">
-    <w:abstractNumId w:val="15"/>
-  </w:num>
-  <w:num w:numId="15">
-    <w:abstractNumId w:val="15"/>
-  </w:num>
-  <w:num w:numId="16">
-    <w:abstractNumId w:val="3"/>
-  </w:num>
-  <w:num w:numId="17">
-    <w:abstractNumId w:val="3"/>
-  </w:num>
-  <w:num w:numId="18">
-    <w:abstractNumId w:val="2"/>
-  </w:num>
-  <w:num w:numId="19">
-    <w:abstractNumId w:val="2"/>
-  </w:num>
-  <w:num w:numId="20">
-    <w:abstractNumId w:val="1"/>
-  </w:num>
-  <w:num w:numId="21">
-    <w:abstractNumId w:val="1"/>
-  </w:num>
-  <w:num w:numId="22">
-    <w:abstractNumId w:val="0"/>
-  </w:num>
-  <w:num w:numId="23">
-    <w:abstractNumId w:val="0"/>
-  </w:num>
-  <w:num w:numId="24">
-    <w:abstractNumId w:val="17"/>
-  </w:num>
-  <w:num w:numId="25">
-    <w:abstractNumId w:val="20"/>
-  </w:num>
-  <w:num w:numId="26">
-    <w:abstractNumId w:val="12"/>
-  </w:num>
-  <w:num w:numId="27">
-    <w:abstractNumId w:val="23"/>
-  </w:num>
-  <w:num w:numId="28">
-    <w:abstractNumId w:val="4"/>
-  </w:num>
-  <w:num w:numId="29">
-    <w:abstractNumId w:val="9"/>
-  </w:num>
-  <w:num w:numId="30">
-    <w:abstractNumId w:val="7"/>
-  </w:num>
-  <w:num w:numId="31">
-    <w:abstractNumId w:val="10"/>
-  </w:num>
-  <w:num w:numId="32">
-    <w:abstractNumId w:val="13"/>
-  </w:num>
-  <w:num w:numId="33">
-    <w:abstractNumId w:val="15"/>
-  </w:num>
-  <w:num w:numId="34">
-    <w:abstractNumId w:val="17"/>
-    <w:lvlOverride w:ilvl="0">
-      <w:startOverride w:val="1"/>
-    </w:lvlOverride>
-  </w:num>
-  <w:num w:numId="35">
-    <w:abstractNumId w:val="17"/>
-    <w:lvlOverride w:ilvl="0">
-      <w:startOverride w:val="1"/>
-    </w:lvlOverride>
-  </w:num>
-  <w:num w:numId="36">
-    <w:abstractNumId w:val="19"/>
-  </w:num>
-  <w:num w:numId="37">
-    <w:abstractNumId w:val="5"/>
-  </w:num>
-  <w:num w:numId="38">
     <w:abstractNumId w:val="8"/>
-  </w:num>
-  <w:num w:numId="39">
-    <w:abstractNumId w:val="18"/>
-  </w:num>
-  <w:num w:numId="40">
-    <w:abstractNumId w:val="17"/>
-    <w:lvlOverride w:ilvl="0">
-      <w:startOverride w:val="1"/>
-    </w:lvlOverride>
-  </w:num>
-  <w:num w:numId="41">
-    <w:abstractNumId w:val="17"/>
-    <w:lvlOverride w:ilvl="0">
-      <w:startOverride w:val="1"/>
-    </w:lvlOverride>
-  </w:num>
-  <w:num w:numId="42">
-    <w:abstractNumId w:val="17"/>
-    <w:lvlOverride w:ilvl="0">
-      <w:startOverride w:val="1"/>
-    </w:lvlOverride>
-  </w:num>
-  <w:num w:numId="43">
-    <w:abstractNumId w:val="15"/>
-  </w:num>
-  <w:num w:numId="44">
-    <w:abstractNumId w:val="15"/>
     <w:lvlOverride w:ilvl="0">
       <w:startOverride w:val="1"/>
     </w:lvlOverride>
@@ -4251,44 +4285,12 @@
       <w:startOverride w:val="1"/>
     </w:lvlOverride>
   </w:num>
-  <w:num w:numId="45">
-    <w:abstractNumId w:val="17"/>
+  <w:num w:numId="11">
+    <w:abstractNumId w:val="5"/>
     <w:lvlOverride w:ilvl="0">
-      <w:startOverride w:val="1"/>
+      <w:startOverride w:val="3"/>
     </w:lvlOverride>
-  </w:num>
-  <w:num w:numId="46">
-    <w:abstractNumId w:val="17"/>
-    <w:lvlOverride w:ilvl="0">
-      <w:startOverride w:val="1"/>
-    </w:lvlOverride>
-  </w:num>
-  <w:num w:numId="47">
-    <w:abstractNumId w:val="17"/>
-    <w:lvlOverride w:ilvl="0">
-      <w:startOverride w:val="1"/>
-    </w:lvlOverride>
-  </w:num>
-  <w:num w:numId="48">
-    <w:abstractNumId w:val="17"/>
-    <w:lvlOverride w:ilvl="0">
-      <w:startOverride w:val="1"/>
-    </w:lvlOverride>
-  </w:num>
-  <w:num w:numId="49">
-    <w:abstractNumId w:val="17"/>
-    <w:lvlOverride w:ilvl="0">
-      <w:startOverride w:val="1"/>
-    </w:lvlOverride>
-  </w:num>
-  <w:num w:numId="50">
-    <w:abstractNumId w:val="22"/>
-    <w:lvlOverride w:ilvl="0">
-      <w:startOverride w:val="1"/>
-    </w:lvlOverride>
-    <w:lvlOverride w:ilvl="1">
-      <w:startOverride w:val="1"/>
-    </w:lvlOverride>
+    <w:lvlOverride w:ilvl="1"/>
     <w:lvlOverride w:ilvl="2">
       <w:startOverride w:val="1"/>
     </w:lvlOverride>
@@ -4311,6 +4313,7 @@
       <w:startOverride w:val="1"/>
     </w:lvlOverride>
   </w:num>
+  <w:numIdMacAtCleanup w:val="11"/>
 </w:numbering>
 </file>
 
@@ -4496,7 +4499,7 @@
       <w:keepLines/>
       <w:pageBreakBefore/>
       <w:numPr>
-        <w:numId w:val="15"/>
+        <w:numId w:val="2"/>
       </w:numPr>
       <w:suppressAutoHyphens/>
       <w:spacing w:after="240"/>
@@ -4527,7 +4530,7 @@
       <w:keepLines/>
       <w:numPr>
         <w:ilvl w:val="1"/>
-        <w:numId w:val="15"/>
+        <w:numId w:val="2"/>
       </w:numPr>
       <w:suppressAutoHyphens/>
       <w:spacing w:before="240" w:after="120"/>
@@ -4578,7 +4581,7 @@
       <w:keepLines/>
       <w:numPr>
         <w:ilvl w:val="4"/>
-        <w:numId w:val="15"/>
+        <w:numId w:val="2"/>
       </w:numPr>
       <w:spacing w:before="200"/>
       <w:outlineLvl w:val="4"/>
@@ -4604,7 +4607,7 @@
       <w:keepLines/>
       <w:numPr>
         <w:ilvl w:val="5"/>
-        <w:numId w:val="15"/>
+        <w:numId w:val="2"/>
       </w:numPr>
       <w:spacing w:before="200"/>
       <w:outlineLvl w:val="5"/>
@@ -4632,7 +4635,7 @@
       <w:keepLines/>
       <w:numPr>
         <w:ilvl w:val="6"/>
-        <w:numId w:val="15"/>
+        <w:numId w:val="2"/>
       </w:numPr>
       <w:spacing w:before="200"/>
       <w:outlineLvl w:val="6"/>
@@ -4660,7 +4663,7 @@
       <w:keepLines/>
       <w:numPr>
         <w:ilvl w:val="7"/>
-        <w:numId w:val="15"/>
+        <w:numId w:val="2"/>
       </w:numPr>
       <w:spacing w:before="200"/>
       <w:outlineLvl w:val="7"/>
@@ -4936,7 +4939,7 @@
       <w:keepNext/>
       <w:keepLines/>
       <w:numPr>
-        <w:numId w:val="24"/>
+        <w:numId w:val="7"/>
       </w:numPr>
       <w:pBdr>
         <w:top w:val="single" w:sz="4" w:space="2" w:color="A6A6A6"/>
@@ -5163,7 +5166,7 @@
     <w:rsid w:val="005151B6"/>
     <w:pPr>
       <w:numPr>
-        <w:numId w:val="25"/>
+        <w:numId w:val="8"/>
       </w:numPr>
       <w:tabs>
         <w:tab w:val="left" w:pos="851"/>
@@ -5280,7 +5283,7 @@
     <w:rsid w:val="005151B6"/>
     <w:pPr>
       <w:numPr>
-        <w:numId w:val="17"/>
+        <w:numId w:val="3"/>
       </w:numPr>
     </w:pPr>
   </w:style>
@@ -5294,7 +5297,7 @@
     <w:rsid w:val="005151B6"/>
     <w:pPr>
       <w:numPr>
-        <w:numId w:val="19"/>
+        <w:numId w:val="4"/>
       </w:numPr>
     </w:pPr>
   </w:style>
@@ -5308,7 +5311,7 @@
     <w:rsid w:val="005151B6"/>
     <w:pPr>
       <w:numPr>
-        <w:numId w:val="21"/>
+        <w:numId w:val="5"/>
       </w:numPr>
     </w:pPr>
   </w:style>
@@ -5322,7 +5325,7 @@
     <w:rsid w:val="005151B6"/>
     <w:pPr>
       <w:numPr>
-        <w:numId w:val="23"/>
+        <w:numId w:val="6"/>
       </w:numPr>
     </w:pPr>
   </w:style>
@@ -5551,7 +5554,7 @@
       <w:keepLines/>
       <w:pageBreakBefore/>
       <w:numPr>
-        <w:numId w:val="15"/>
+        <w:numId w:val="2"/>
       </w:numPr>
       <w:suppressAutoHyphens/>
       <w:spacing w:after="240"/>
@@ -5582,7 +5585,7 @@
       <w:keepLines/>
       <w:numPr>
         <w:ilvl w:val="1"/>
-        <w:numId w:val="15"/>
+        <w:numId w:val="2"/>
       </w:numPr>
       <w:suppressAutoHyphens/>
       <w:spacing w:before="240" w:after="120"/>
@@ -5633,7 +5636,7 @@
       <w:keepLines/>
       <w:numPr>
         <w:ilvl w:val="4"/>
-        <w:numId w:val="15"/>
+        <w:numId w:val="2"/>
       </w:numPr>
       <w:spacing w:before="200"/>
       <w:outlineLvl w:val="4"/>
@@ -5659,7 +5662,7 @@
       <w:keepLines/>
       <w:numPr>
         <w:ilvl w:val="5"/>
-        <w:numId w:val="15"/>
+        <w:numId w:val="2"/>
       </w:numPr>
       <w:spacing w:before="200"/>
       <w:outlineLvl w:val="5"/>
@@ -5687,7 +5690,7 @@
       <w:keepLines/>
       <w:numPr>
         <w:ilvl w:val="6"/>
-        <w:numId w:val="15"/>
+        <w:numId w:val="2"/>
       </w:numPr>
       <w:spacing w:before="200"/>
       <w:outlineLvl w:val="6"/>
@@ -5715,7 +5718,7 @@
       <w:keepLines/>
       <w:numPr>
         <w:ilvl w:val="7"/>
-        <w:numId w:val="15"/>
+        <w:numId w:val="2"/>
       </w:numPr>
       <w:spacing w:before="200"/>
       <w:outlineLvl w:val="7"/>
@@ -5991,7 +5994,7 @@
       <w:keepNext/>
       <w:keepLines/>
       <w:numPr>
-        <w:numId w:val="24"/>
+        <w:numId w:val="7"/>
       </w:numPr>
       <w:pBdr>
         <w:top w:val="single" w:sz="4" w:space="2" w:color="A6A6A6"/>
@@ -6218,7 +6221,7 @@
     <w:rsid w:val="005151B6"/>
     <w:pPr>
       <w:numPr>
-        <w:numId w:val="25"/>
+        <w:numId w:val="8"/>
       </w:numPr>
       <w:tabs>
         <w:tab w:val="left" w:pos="851"/>
@@ -6335,7 +6338,7 @@
     <w:rsid w:val="005151B6"/>
     <w:pPr>
       <w:numPr>
-        <w:numId w:val="17"/>
+        <w:numId w:val="3"/>
       </w:numPr>
     </w:pPr>
   </w:style>
@@ -6349,7 +6352,7 @@
     <w:rsid w:val="005151B6"/>
     <w:pPr>
       <w:numPr>
-        <w:numId w:val="19"/>
+        <w:numId w:val="4"/>
       </w:numPr>
     </w:pPr>
   </w:style>
@@ -6363,7 +6366,7 @@
     <w:rsid w:val="005151B6"/>
     <w:pPr>
       <w:numPr>
-        <w:numId w:val="21"/>
+        <w:numId w:val="5"/>
       </w:numPr>
     </w:pPr>
   </w:style>
@@ -6377,7 +6380,7 @@
     <w:rsid w:val="005151B6"/>
     <w:pPr>
       <w:numPr>
-        <w:numId w:val="23"/>
+        <w:numId w:val="6"/>
       </w:numPr>
     </w:pPr>
   </w:style>
@@ -6714,7 +6717,7 @@
 </file>
 
 <file path=customXml/itemProps1.xml><?xml version="1.0" encoding="utf-8"?>
-<ds:datastoreItem xmlns:ds="http://schemas.openxmlformats.org/officeDocument/2006/customXml" ds:itemID="{5FB1C86F-3696-4551-A510-3FD92A92DEF2}">
+<ds:datastoreItem xmlns:ds="http://schemas.openxmlformats.org/officeDocument/2006/customXml" ds:itemID="{0DD5F343-EDC8-4B73-BEFA-A5F5B6BF562D}">
   <ds:schemaRefs>
     <ds:schemaRef ds:uri="http://schemas.openxmlformats.org/officeDocument/2006/bibliography"/>
   </ds:schemaRefs>

</xml_diff>